<commit_message>
updates from montreal - cgross
updated hol 1,2,3,9 based on new screenshots, some typos, some
clarifications. added data file. updated asa script to match doc (two
tables instead of 1) and updated hive script to use <storage account
name> like the other hive scripts. why are the hive and hdinsight
directories identical?
</commit_message>
<xml_diff>
--- a/docs/HOL2-IntroductionToHDInsight.docx
+++ b/docs/HOL2-IntroductionToHDInsight.docx
@@ -8,13 +8,8 @@
       </w:pPr>
       <w:bookmarkStart w:id="0" w:name="hands-on-lab-2---introduction-to-hdinsig"/>
       <w:r>
-        <w:t xml:space="preserve">Hands on Lab 2 - Introduction to </w:t>
-      </w:r>
-      <w:proofErr w:type="spellStart"/>
-      <w:r>
-        <w:t>HDInsight</w:t>
-      </w:r>
-      <w:proofErr w:type="spellEnd"/>
+        <w:t>Hands on Lab 2 - Introduction to HDInsight</w:t>
+      </w:r>
     </w:p>
     <w:bookmarkEnd w:id="0"/>
     <w:p>
@@ -45,65 +40,44 @@
       </w:pPr>
       <w:bookmarkStart w:id="1" w:name="hdinsight-cluster-overview"/>
       <w:r>
-        <w:t xml:space="preserve">1 </w:t>
-      </w:r>
-      <w:proofErr w:type="spellStart"/>
-      <w:r>
-        <w:t>HDInsight</w:t>
-      </w:r>
-      <w:proofErr w:type="spellEnd"/>
-      <w:r>
-        <w:t xml:space="preserve"> Cluster Overview</w:t>
+        <w:t>1 HDInsight Cluster Overview</w:t>
       </w:r>
     </w:p>
     <w:bookmarkEnd w:id="1"/>
     <w:p>
       <w:r>
-        <w:t xml:space="preserve">Azure </w:t>
-      </w:r>
-      <w:proofErr w:type="spellStart"/>
-      <w:r>
-        <w:t>HDInsight</w:t>
-      </w:r>
-      <w:proofErr w:type="spellEnd"/>
-      <w:r>
-        <w:t xml:space="preserve"> deploys and provisions Apache Hadoop clusters in the cloud, providing a software framework designed to manage, analyze, and report on big data.</w:t>
-      </w:r>
-    </w:p>
-    <w:p>
-      <w:r>
-        <w:t>The Hadoop core provides reliable data storage with the Hadoop Distributed File System (HDFS), a</w:t>
-      </w:r>
-      <w:r>
-        <w:t xml:space="preserve">nd a simple </w:t>
-      </w:r>
-      <w:proofErr w:type="spellStart"/>
-      <w:r>
-        <w:t>MapReduce</w:t>
-      </w:r>
-      <w:proofErr w:type="spellEnd"/>
-      <w:r>
-        <w:t xml:space="preserve"> programming model to process and analyze, in parallel, the data stored in this distributed system.</w:t>
+        <w:t>Azure HDInsight deploys and provisions Apache Hadoop clusters in the cloud, providing a software framework designed to manage, analyze, and report on big data.</w:t>
+      </w:r>
+    </w:p>
+    <w:p>
+      <w:r>
+        <w:t xml:space="preserve">The Hadoop core provides reliable data storage with the Hadoop Distributed File System (HDFS), and a simple </w:t>
+      </w:r>
+      <w:commentRangeStart w:id="2"/>
+      <w:r>
+        <w:t xml:space="preserve">MapReduce </w:t>
+      </w:r>
+      <w:commentRangeEnd w:id="2"/>
+      <w:r>
+        <w:rPr>
+          <w:rStyle w:val="CommentReference"/>
+        </w:rPr>
+        <w:commentReference w:id="2"/>
+      </w:r>
+      <w:r>
+        <w:t>programming model to process and analyze, in parallel, the data stored in this distributed system.</w:t>
       </w:r>
     </w:p>
     <w:p>
       <w:pPr>
         <w:pStyle w:val="Heading2"/>
       </w:pPr>
-      <w:bookmarkStart w:id="2" w:name="create-the-hdinsight-cluster"/>
-      <w:r>
-        <w:t xml:space="preserve">1.2 Create the </w:t>
-      </w:r>
-      <w:proofErr w:type="spellStart"/>
-      <w:r>
-        <w:t>HDInsight</w:t>
-      </w:r>
-      <w:proofErr w:type="spellEnd"/>
-      <w:r>
-        <w:t xml:space="preserve"> cluster</w:t>
-      </w:r>
-    </w:p>
-    <w:bookmarkEnd w:id="2"/>
+      <w:bookmarkStart w:id="3" w:name="create-the-hdinsight-cluster"/>
+      <w:r>
+        <w:t>1.2 Create the HDInsight cluster</w:t>
+      </w:r>
+    </w:p>
+    <w:bookmarkEnd w:id="3"/>
     <w:p>
       <w:pPr>
         <w:numPr>
@@ -114,7 +88,7 @@
       <w:r>
         <w:t xml:space="preserve">Navigate to the Microsoft Azure management interface </w:t>
       </w:r>
-      <w:hyperlink r:id="rId5">
+      <w:hyperlink r:id="rId7">
         <w:r>
           <w:rPr>
             <w:rStyle w:val="Link"/>
@@ -123,15 +97,7 @@
         </w:r>
       </w:hyperlink>
       <w:r>
-        <w:t xml:space="preserve"> (NOTE: </w:t>
-      </w:r>
-      <w:proofErr w:type="spellStart"/>
-      <w:r>
-        <w:t>HDInsight</w:t>
-      </w:r>
-      <w:proofErr w:type="spellEnd"/>
-      <w:r>
-        <w:t xml:space="preserve"> clusters are only configurable in current Management Portal at this time)</w:t>
+        <w:t xml:space="preserve"> (NOTE: HDInsight clusters are only configurable in current Management Portal at this time)</w:t>
       </w:r>
     </w:p>
     <w:p>
@@ -157,7 +123,7 @@
           <w:noProof/>
         </w:rPr>
         <w:drawing>
-          <wp:inline distT="0" distB="0" distL="0" distR="0">
+          <wp:inline distT="0" distB="0" distL="0" distR="0" wp14:anchorId="606ACFA3" wp14:editId="7CAC8717">
             <wp:extent cx="1054100" cy="279400"/>
             <wp:effectExtent l="0" t="0" r="0" b="0"/>
             <wp:docPr id="1" name="Picture" descr="createHDInsightClusterImg1.png"/>
@@ -172,7 +138,7 @@
                     </pic:cNvPicPr>
                   </pic:nvPicPr>
                   <pic:blipFill>
-                    <a:blip r:embed="rId6"/>
+                    <a:blip r:embed="rId8"/>
                     <a:stretch>
                       <a:fillRect/>
                     </a:stretch>
@@ -216,15 +182,7 @@
         </w:numPr>
       </w:pPr>
       <w:r>
-        <w:t>Navigate to "</w:t>
-      </w:r>
-      <w:proofErr w:type="spellStart"/>
-      <w:r>
-        <w:t>HDInsight</w:t>
-      </w:r>
-      <w:proofErr w:type="spellEnd"/>
-      <w:r>
-        <w:t>" tab on the left hand menu.</w:t>
+        <w:t>Navigate to "HDInsight" tab on the left hand menu.</w:t>
       </w:r>
     </w:p>
     <w:p>
@@ -239,7 +197,7 @@
           <w:noProof/>
         </w:rPr>
         <w:drawing>
-          <wp:inline distT="0" distB="0" distL="0" distR="0">
+          <wp:inline distT="0" distB="0" distL="0" distR="0" wp14:anchorId="01C76642" wp14:editId="59AAB0D7">
             <wp:extent cx="1409700" cy="495300"/>
             <wp:effectExtent l="0" t="0" r="0" b="0"/>
             <wp:docPr id="2" name="Picture" descr="createHDInsightClusterImg2.png"/>
@@ -254,7 +212,7 @@
                     </pic:cNvPicPr>
                   </pic:nvPicPr>
                   <pic:blipFill>
-                    <a:blip r:embed="rId7"/>
+                    <a:blip r:embed="rId9"/>
                     <a:stretch>
                       <a:fillRect/>
                     </a:stretch>
@@ -313,7 +271,7 @@
           <w:noProof/>
         </w:rPr>
         <w:drawing>
-          <wp:inline distT="0" distB="0" distL="0" distR="0">
+          <wp:inline distT="0" distB="0" distL="0" distR="0" wp14:anchorId="044F1129" wp14:editId="68520F55">
             <wp:extent cx="939800" cy="419100"/>
             <wp:effectExtent l="0" t="0" r="0" b="0"/>
             <wp:docPr id="3" name="Picture" descr="createHDInsightClusterImg3.png"/>
@@ -328,7 +286,7 @@
                     </pic:cNvPicPr>
                   </pic:nvPicPr>
                   <pic:blipFill>
-                    <a:blip r:embed="rId8"/>
+                    <a:blip r:embed="rId10"/>
                     <a:stretch>
                       <a:fillRect/>
                     </a:stretch>
@@ -372,79 +330,115 @@
         </w:numPr>
       </w:pPr>
       <w:r>
-        <w:t xml:space="preserve">This will open up the data services menu and highlight </w:t>
-      </w:r>
-      <w:proofErr w:type="spellStart"/>
-      <w:r>
-        <w:t>HDInsight</w:t>
-      </w:r>
-      <w:proofErr w:type="spellEnd"/>
-      <w:r>
-        <w:t xml:space="preserve"> (note the path Data Service -&gt; </w:t>
-      </w:r>
-      <w:proofErr w:type="spellStart"/>
-      <w:r>
-        <w:t>HDInsight</w:t>
-      </w:r>
-      <w:proofErr w:type="spellEnd"/>
-      <w:r>
-        <w:t>).</w:t>
-      </w:r>
-    </w:p>
-    <w:p>
-      <w:pPr>
-        <w:numPr>
-          <w:ilvl w:val="0"/>
-          <w:numId w:val="1"/>
-        </w:numPr>
-      </w:pPr>
-      <w:r>
-        <w:rPr>
-          <w:noProof/>
-        </w:rPr>
-        <w:lastRenderedPageBreak/>
-        <w:drawing>
-          <wp:inline distT="0" distB="0" distL="0" distR="0">
-            <wp:extent cx="5621020" cy="2077720"/>
-            <wp:effectExtent l="0" t="0" r="0" b="0"/>
-            <wp:docPr id="4" name="Picture" descr="createHDInsightClusterImg4.png"/>
-            <wp:cNvGraphicFramePr/>
-            <a:graphic xmlns:a="http://schemas.openxmlformats.org/drawingml/2006/main">
-              <a:graphicData uri="http://schemas.openxmlformats.org/drawingml/2006/picture">
-                <pic:pic xmlns:pic="http://schemas.openxmlformats.org/drawingml/2006/picture">
-                  <pic:nvPicPr>
-                    <pic:cNvPr id="0" name="Picture" descr="images/CreateHDInsightCluster/createHDInsightClusterImg4.png"/>
-                    <pic:cNvPicPr>
-                      <a:picLocks noChangeAspect="1" noChangeArrowheads="1"/>
-                    </pic:cNvPicPr>
-                  </pic:nvPicPr>
-                  <pic:blipFill>
-                    <a:blip r:embed="rId9"/>
-                    <a:stretch>
-                      <a:fillRect/>
-                    </a:stretch>
-                  </pic:blipFill>
-                  <pic:spPr bwMode="auto">
-                    <a:xfrm>
-                      <a:off x="0" y="0"/>
-                      <a:ext cx="5621020" cy="2077720"/>
-                    </a:xfrm>
-                    <a:prstGeom prst="rect">
-                      <a:avLst/>
-                    </a:prstGeom>
-                    <a:noFill/>
-                    <a:ln w="9525">
+        <w:t>This will open up the data services menu and highlight HDInsight (note the path Data Service</w:t>
+      </w:r>
+      <w:ins w:id="4" w:author="Cindy Gross" w:date="2015-04-24T12:58:00Z">
+        <w:r>
+          <w:t>s</w:t>
+        </w:r>
+      </w:ins>
+      <w:r>
+        <w:t xml:space="preserve"> -&gt; HDInsight).</w:t>
+      </w:r>
+    </w:p>
+    <w:p>
+      <w:pPr>
+        <w:numPr>
+          <w:ilvl w:val="0"/>
+          <w:numId w:val="1"/>
+        </w:numPr>
+      </w:pPr>
+      <w:del w:id="5" w:author="Cindy Gross" w:date="2015-04-24T12:59:00Z">
+        <w:r>
+          <w:rPr>
+            <w:noProof/>
+          </w:rPr>
+          <w:lastRenderedPageBreak/>
+          <w:drawing>
+            <wp:inline distT="0" distB="0" distL="0" distR="0" wp14:anchorId="2F232DFC" wp14:editId="04116554">
+              <wp:extent cx="5621020" cy="2077720"/>
+              <wp:effectExtent l="0" t="0" r="0" b="0"/>
+              <wp:docPr id="4" name="Picture" descr="createHDInsightClusterImg4.png"/>
+              <wp:cNvGraphicFramePr/>
+              <a:graphic xmlns:a="http://schemas.openxmlformats.org/drawingml/2006/main">
+                <a:graphicData uri="http://schemas.openxmlformats.org/drawingml/2006/picture">
+                  <pic:pic xmlns:pic="http://schemas.openxmlformats.org/drawingml/2006/picture">
+                    <pic:nvPicPr>
+                      <pic:cNvPr id="0" name="Picture" descr="images/CreateHDInsightCluster/createHDInsightClusterImg4.png"/>
+                      <pic:cNvPicPr>
+                        <a:picLocks noChangeAspect="1" noChangeArrowheads="1"/>
+                      </pic:cNvPicPr>
+                    </pic:nvPicPr>
+                    <pic:blipFill>
+                      <a:blip r:embed="rId11"/>
+                      <a:stretch>
+                        <a:fillRect/>
+                      </a:stretch>
+                    </pic:blipFill>
+                    <pic:spPr bwMode="auto">
+                      <a:xfrm>
+                        <a:off x="0" y="0"/>
+                        <a:ext cx="5621020" cy="2077720"/>
+                      </a:xfrm>
+                      <a:prstGeom prst="rect">
+                        <a:avLst/>
+                      </a:prstGeom>
                       <a:noFill/>
-                      <a:headEnd/>
-                      <a:tailEnd/>
-                    </a:ln>
-                  </pic:spPr>
-                </pic:pic>
-              </a:graphicData>
-            </a:graphic>
-          </wp:inline>
-        </w:drawing>
-      </w:r>
+                      <a:ln w="9525">
+                        <a:noFill/>
+                        <a:headEnd/>
+                        <a:tailEnd/>
+                      </a:ln>
+                    </pic:spPr>
+                  </pic:pic>
+                </a:graphicData>
+              </a:graphic>
+            </wp:inline>
+          </w:drawing>
+        </w:r>
+      </w:del>
+      <w:ins w:id="6" w:author="Cindy Gross" w:date="2015-04-24T12:59:00Z">
+        <w:r>
+          <w:rPr>
+            <w:noProof/>
+          </w:rPr>
+          <w:drawing>
+            <wp:inline distT="0" distB="0" distL="0" distR="0" wp14:anchorId="1D7EA703" wp14:editId="3508717B">
+              <wp:extent cx="5587909" cy="1995170"/>
+              <wp:effectExtent l="0" t="0" r="0" b="0"/>
+              <wp:docPr id="23" name="Picture 23"/>
+              <wp:cNvGraphicFramePr>
+                <a:graphicFrameLocks xmlns:a="http://schemas.openxmlformats.org/drawingml/2006/main" noChangeAspect="1"/>
+              </wp:cNvGraphicFramePr>
+              <a:graphic xmlns:a="http://schemas.openxmlformats.org/drawingml/2006/main">
+                <a:graphicData uri="http://schemas.openxmlformats.org/drawingml/2006/picture">
+                  <pic:pic xmlns:pic="http://schemas.openxmlformats.org/drawingml/2006/picture">
+                    <pic:nvPicPr>
+                      <pic:cNvPr id="1" name=""/>
+                      <pic:cNvPicPr/>
+                    </pic:nvPicPr>
+                    <pic:blipFill>
+                      <a:blip r:embed="rId12"/>
+                      <a:stretch>
+                        <a:fillRect/>
+                      </a:stretch>
+                    </pic:blipFill>
+                    <pic:spPr>
+                      <a:xfrm>
+                        <a:off x="0" y="0"/>
+                        <a:ext cx="5596211" cy="1998134"/>
+                      </a:xfrm>
+                      <a:prstGeom prst="rect">
+                        <a:avLst/>
+                      </a:prstGeom>
+                    </pic:spPr>
+                  </pic:pic>
+                </a:graphicData>
+              </a:graphic>
+            </wp:inline>
+          </w:drawing>
+        </w:r>
+      </w:ins>
     </w:p>
     <w:p>
       <w:pPr>
@@ -463,10 +457,7 @@
         </w:numPr>
       </w:pPr>
       <w:r>
-        <w:t>Cli</w:t>
-      </w:r>
-      <w:r>
-        <w:t>ck on the "Custom Create" button.</w:t>
+        <w:t>Click on the "Custom Create" button.</w:t>
       </w:r>
     </w:p>
     <w:p>
@@ -481,7 +472,7 @@
           <w:noProof/>
         </w:rPr>
         <w:drawing>
-          <wp:inline distT="0" distB="0" distL="0" distR="0">
+          <wp:inline distT="0" distB="0" distL="0" distR="0" wp14:anchorId="0BEC396D" wp14:editId="0063CE69">
             <wp:extent cx="1308100" cy="444500"/>
             <wp:effectExtent l="0" t="0" r="0" b="0"/>
             <wp:docPr id="5" name="Picture" descr="createHDInsightClusterImg5.png"/>
@@ -496,7 +487,7 @@
                     </pic:cNvPicPr>
                   </pic:nvPicPr>
                   <pic:blipFill>
-                    <a:blip r:embed="rId10"/>
+                    <a:blip r:embed="rId13"/>
                     <a:stretch>
                       <a:fillRect/>
                     </a:stretch>
@@ -541,15 +532,7 @@
         </w:numPr>
       </w:pPr>
       <w:r>
-        <w:t xml:space="preserve">A New </w:t>
-      </w:r>
-      <w:proofErr w:type="spellStart"/>
-      <w:r>
-        <w:t>HDInsight</w:t>
-      </w:r>
-      <w:proofErr w:type="spellEnd"/>
-      <w:r>
-        <w:t xml:space="preserve"> Cluster creation wizard will open.</w:t>
+        <w:t>A New HDInsight Cluster creation wizard will open.</w:t>
       </w:r>
     </w:p>
     <w:p>
@@ -561,7 +544,57 @@
         </w:numPr>
       </w:pPr>
       <w:r>
-        <w:t>Enter a name for the cluster; if available the interface will indicate with a green tick.</w:t>
+        <w:t>Enter a name for the cluster; if</w:t>
+      </w:r>
+      <w:ins w:id="7" w:author="Cindy Gross" w:date="2015-04-24T12:59:00Z">
+        <w:r>
+          <w:t xml:space="preserve"> the name</w:t>
+        </w:r>
+      </w:ins>
+      <w:r>
+        <w:t xml:space="preserve"> </w:t>
+      </w:r>
+      <w:ins w:id="8" w:author="Cindy Gross" w:date="2015-04-24T12:59:00Z">
+        <w:r>
+          <w:t xml:space="preserve">is </w:t>
+        </w:r>
+      </w:ins>
+      <w:r>
+        <w:t xml:space="preserve">available </w:t>
+      </w:r>
+      <w:ins w:id="9" w:author="Cindy Gross" w:date="2015-04-24T12:59:00Z">
+        <w:r>
+          <w:t xml:space="preserve">on azurehdinsight.net </w:t>
+        </w:r>
+      </w:ins>
+      <w:r>
+        <w:t xml:space="preserve">the interface will </w:t>
+      </w:r>
+      <w:del w:id="10" w:author="Cindy Gross" w:date="2015-04-24T13:00:00Z">
+        <w:r>
+          <w:delText>indicate with</w:delText>
+        </w:r>
+      </w:del>
+      <w:ins w:id="11" w:author="Cindy Gross" w:date="2015-04-24T13:00:00Z">
+        <w:r>
+          <w:t>show</w:t>
+        </w:r>
+      </w:ins>
+      <w:r>
+        <w:t xml:space="preserve"> a green </w:t>
+      </w:r>
+      <w:del w:id="12" w:author="Cindy Gross" w:date="2015-04-24T13:00:00Z">
+        <w:r>
+          <w:delText>tick</w:delText>
+        </w:r>
+      </w:del>
+      <w:ins w:id="13" w:author="Cindy Gross" w:date="2015-04-24T13:00:00Z">
+        <w:r>
+          <w:t>checkmark</w:t>
+        </w:r>
+      </w:ins>
+      <w:r>
+        <w:t>.</w:t>
       </w:r>
     </w:p>
     <w:p>
@@ -573,18 +606,33 @@
         </w:numPr>
       </w:pPr>
       <w:r>
-        <w:t xml:space="preserve">Note the options for Cluster Type and </w:t>
-      </w:r>
-      <w:proofErr w:type="spellStart"/>
-      <w:r>
-        <w:t>HDInsight</w:t>
-      </w:r>
-      <w:proofErr w:type="spellEnd"/>
-      <w:r>
-        <w:t xml:space="preserve"> Version. Don't change </w:t>
-      </w:r>
-      <w:r>
-        <w:t>any of the default settings, this will be Hadoop and version 3.1.</w:t>
+        <w:t>Note the options for Cluster Type</w:t>
+      </w:r>
+      <w:r>
+        <w:t xml:space="preserve">, </w:t>
+      </w:r>
+      <w:commentRangeStart w:id="14"/>
+      <w:r>
+        <w:t>Operating System</w:t>
+      </w:r>
+      <w:commentRangeEnd w:id="14"/>
+      <w:r>
+        <w:rPr>
+          <w:rStyle w:val="CommentReference"/>
+        </w:rPr>
+        <w:commentReference w:id="14"/>
+      </w:r>
+      <w:r>
+        <w:t>,</w:t>
+      </w:r>
+      <w:r>
+        <w:t xml:space="preserve"> and HDInsight Version. Don't change any of the default settings, this will be Hadoop</w:t>
+      </w:r>
+      <w:r>
+        <w:t>, Windows,</w:t>
+      </w:r>
+      <w:r>
+        <w:t xml:space="preserve"> and version 3.1.</w:t>
       </w:r>
     </w:p>
     <w:p>
@@ -605,53 +653,103 @@
           <w:numId w:val="1"/>
         </w:numPr>
       </w:pPr>
-      <w:r>
-        <w:rPr>
-          <w:noProof/>
-        </w:rPr>
-        <w:lastRenderedPageBreak/>
-        <w:drawing>
-          <wp:inline distT="0" distB="0" distL="0" distR="0">
-            <wp:extent cx="5410200" cy="4013200"/>
-            <wp:effectExtent l="0" t="0" r="0" b="0"/>
-            <wp:docPr id="6" name="Picture" descr="createHDInsightClusterImg7.png"/>
-            <wp:cNvGraphicFramePr/>
-            <a:graphic xmlns:a="http://schemas.openxmlformats.org/drawingml/2006/main">
-              <a:graphicData uri="http://schemas.openxmlformats.org/drawingml/2006/picture">
-                <pic:pic xmlns:pic="http://schemas.openxmlformats.org/drawingml/2006/picture">
-                  <pic:nvPicPr>
-                    <pic:cNvPr id="0" name="Picture" descr="images/CreateHDInsightCluster/createHDInsightClusterImg7.png"/>
-                    <pic:cNvPicPr>
-                      <a:picLocks noChangeAspect="1" noChangeArrowheads="1"/>
-                    </pic:cNvPicPr>
-                  </pic:nvPicPr>
-                  <pic:blipFill>
-                    <a:blip r:embed="rId11"/>
-                    <a:stretch>
-                      <a:fillRect/>
-                    </a:stretch>
-                  </pic:blipFill>
-                  <pic:spPr bwMode="auto">
-                    <a:xfrm>
-                      <a:off x="0" y="0"/>
-                      <a:ext cx="5410200" cy="4013200"/>
-                    </a:xfrm>
-                    <a:prstGeom prst="rect">
-                      <a:avLst/>
-                    </a:prstGeom>
-                    <a:noFill/>
-                    <a:ln w="9525">
+      <w:del w:id="15" w:author="Cindy Gross" w:date="2015-04-24T13:00:00Z">
+        <w:r>
+          <w:rPr>
+            <w:noProof/>
+          </w:rPr>
+          <w:lastRenderedPageBreak/>
+          <w:drawing>
+            <wp:inline distT="0" distB="0" distL="0" distR="0" wp14:anchorId="0FF25462" wp14:editId="5CD73E47">
+              <wp:extent cx="5410200" cy="4013200"/>
+              <wp:effectExtent l="0" t="0" r="0" b="0"/>
+              <wp:docPr id="6" name="Picture" descr="createHDInsightClusterImg7.png"/>
+              <wp:cNvGraphicFramePr/>
+              <a:graphic xmlns:a="http://schemas.openxmlformats.org/drawingml/2006/main">
+                <a:graphicData uri="http://schemas.openxmlformats.org/drawingml/2006/picture">
+                  <pic:pic xmlns:pic="http://schemas.openxmlformats.org/drawingml/2006/picture">
+                    <pic:nvPicPr>
+                      <pic:cNvPr id="0" name="Picture" descr="images/CreateHDInsightCluster/createHDInsightClusterImg7.png"/>
+                      <pic:cNvPicPr>
+                        <a:picLocks noChangeAspect="1" noChangeArrowheads="1"/>
+                      </pic:cNvPicPr>
+                    </pic:nvPicPr>
+                    <pic:blipFill>
+                      <a:blip r:embed="rId14"/>
+                      <a:stretch>
+                        <a:fillRect/>
+                      </a:stretch>
+                    </pic:blipFill>
+                    <pic:spPr bwMode="auto">
+                      <a:xfrm>
+                        <a:off x="0" y="0"/>
+                        <a:ext cx="5410200" cy="4013200"/>
+                      </a:xfrm>
+                      <a:prstGeom prst="rect">
+                        <a:avLst/>
+                      </a:prstGeom>
                       <a:noFill/>
-                      <a:headEnd/>
-                      <a:tailEnd/>
-                    </a:ln>
-                  </pic:spPr>
-                </pic:pic>
-              </a:graphicData>
-            </a:graphic>
-          </wp:inline>
-        </w:drawing>
-      </w:r>
+                      <a:ln w="9525">
+                        <a:noFill/>
+                        <a:headEnd/>
+                        <a:tailEnd/>
+                      </a:ln>
+                    </pic:spPr>
+                  </pic:pic>
+                </a:graphicData>
+              </a:graphic>
+            </wp:inline>
+          </w:drawing>
+        </w:r>
+      </w:del>
+      <w:ins w:id="16" w:author="Cindy Gross" w:date="2015-04-24T13:00:00Z">
+        <w:r>
+          <w:rPr>
+            <w:noProof/>
+          </w:rPr>
+          <w:t xml:space="preserve"> </w:t>
+        </w:r>
+        <w:r>
+          <w:rPr>
+            <w:noProof/>
+          </w:rPr>
+          <w:drawing>
+            <wp:inline distT="0" distB="0" distL="0" distR="0" wp14:anchorId="5F38DC15" wp14:editId="14370777">
+              <wp:extent cx="3307937" cy="2908935"/>
+              <wp:effectExtent l="0" t="0" r="0" b="0"/>
+              <wp:docPr id="24" name="Picture 24"/>
+              <wp:cNvGraphicFramePr>
+                <a:graphicFrameLocks xmlns:a="http://schemas.openxmlformats.org/drawingml/2006/main" noChangeAspect="1"/>
+              </wp:cNvGraphicFramePr>
+              <a:graphic xmlns:a="http://schemas.openxmlformats.org/drawingml/2006/main">
+                <a:graphicData uri="http://schemas.openxmlformats.org/drawingml/2006/picture">
+                  <pic:pic xmlns:pic="http://schemas.openxmlformats.org/drawingml/2006/picture">
+                    <pic:nvPicPr>
+                      <pic:cNvPr id="1" name=""/>
+                      <pic:cNvPicPr/>
+                    </pic:nvPicPr>
+                    <pic:blipFill>
+                      <a:blip r:embed="rId15"/>
+                      <a:stretch>
+                        <a:fillRect/>
+                      </a:stretch>
+                    </pic:blipFill>
+                    <pic:spPr>
+                      <a:xfrm>
+                        <a:off x="0" y="0"/>
+                        <a:ext cx="3322002" cy="2921303"/>
+                      </a:xfrm>
+                      <a:prstGeom prst="rect">
+                        <a:avLst/>
+                      </a:prstGeom>
+                    </pic:spPr>
+                  </pic:pic>
+                </a:graphicData>
+              </a:graphic>
+            </wp:inline>
+          </w:drawing>
+        </w:r>
+      </w:ins>
     </w:p>
     <w:p>
       <w:pPr>
@@ -679,66 +777,121 @@
         <w:t>1</w:t>
       </w:r>
       <w:r>
-        <w:t xml:space="preserve"> </w:t>
-      </w:r>
-      <w:r>
-        <w:t>to create a 1 node cluster. Select the Location to the same location specified when you created the storage account in HOL1. Click the "Next" arrow in the lower right corner.</w:t>
-      </w:r>
-    </w:p>
-    <w:p>
-      <w:pPr>
-        <w:numPr>
-          <w:ilvl w:val="0"/>
-          <w:numId w:val="1"/>
-        </w:numPr>
-      </w:pPr>
-      <w:r>
-        <w:rPr>
-          <w:noProof/>
-        </w:rPr>
-        <w:lastRenderedPageBreak/>
-        <w:drawing>
-          <wp:inline distT="0" distB="0" distL="0" distR="0">
-            <wp:extent cx="5372100" cy="4038600"/>
-            <wp:effectExtent l="0" t="0" r="0" b="0"/>
-            <wp:docPr id="7" name="Picture" descr="createHDInsightClusterImg8.png"/>
-            <wp:cNvGraphicFramePr/>
-            <a:graphic xmlns:a="http://schemas.openxmlformats.org/drawingml/2006/main">
-              <a:graphicData uri="http://schemas.openxmlformats.org/drawingml/2006/picture">
-                <pic:pic xmlns:pic="http://schemas.openxmlformats.org/drawingml/2006/picture">
-                  <pic:nvPicPr>
-                    <pic:cNvPr id="0" name="Picture" descr="images/CreateHDInsightCluster/createHDInsightClusterImg8.png"/>
-                    <pic:cNvPicPr>
-                      <a:picLocks noChangeAspect="1" noChangeArrowheads="1"/>
-                    </pic:cNvPicPr>
-                  </pic:nvPicPr>
-                  <pic:blipFill>
-                    <a:blip r:embed="rId12"/>
-                    <a:stretch>
-                      <a:fillRect/>
-                    </a:stretch>
-                  </pic:blipFill>
-                  <pic:spPr bwMode="auto">
-                    <a:xfrm>
-                      <a:off x="0" y="0"/>
-                      <a:ext cx="5372100" cy="4038600"/>
-                    </a:xfrm>
-                    <a:prstGeom prst="rect">
-                      <a:avLst/>
-                    </a:prstGeom>
-                    <a:noFill/>
-                    <a:ln w="9525">
+        <w:t xml:space="preserve"> to create a 1 node cluster. Select the Location to the same location specified when you created the storage account in HOL1. </w:t>
+      </w:r>
+      <w:ins w:id="17" w:author="Cindy Gross" w:date="2015-04-23T17:28:00Z">
+        <w:r>
+          <w:t xml:space="preserve">Leave the Head Node and Data Node Size at the default values. </w:t>
+        </w:r>
+      </w:ins>
+      <w:r>
+        <w:t>Click the "Next" arrow in the lower right corner.</w:t>
+      </w:r>
+    </w:p>
+    <w:p>
+      <w:pPr>
+        <w:numPr>
+          <w:ilvl w:val="0"/>
+          <w:numId w:val="1"/>
+        </w:numPr>
+      </w:pPr>
+      <w:del w:id="18" w:author="Cindy Gross" w:date="2015-04-24T14:07:00Z">
+        <w:r>
+          <w:rPr>
+            <w:noProof/>
+          </w:rPr>
+          <w:lastRenderedPageBreak/>
+          <w:drawing>
+            <wp:inline distT="0" distB="0" distL="0" distR="0" wp14:anchorId="2144248B" wp14:editId="38F90F7F">
+              <wp:extent cx="5372100" cy="4038600"/>
+              <wp:effectExtent l="0" t="0" r="0" b="0"/>
+              <wp:docPr id="7" name="Picture" descr="createHDInsightClusterImg8.png"/>
+              <wp:cNvGraphicFramePr/>
+              <a:graphic xmlns:a="http://schemas.openxmlformats.org/drawingml/2006/main">
+                <a:graphicData uri="http://schemas.openxmlformats.org/drawingml/2006/picture">
+                  <pic:pic xmlns:pic="http://schemas.openxmlformats.org/drawingml/2006/picture">
+                    <pic:nvPicPr>
+                      <pic:cNvPr id="0" name="Picture" descr="images/CreateHDInsightCluster/createHDInsightClusterImg8.png"/>
+                      <pic:cNvPicPr>
+                        <a:picLocks noChangeAspect="1" noChangeArrowheads="1"/>
+                      </pic:cNvPicPr>
+                    </pic:nvPicPr>
+                    <pic:blipFill>
+                      <a:blip r:embed="rId16"/>
+                      <a:stretch>
+                        <a:fillRect/>
+                      </a:stretch>
+                    </pic:blipFill>
+                    <pic:spPr bwMode="auto">
+                      <a:xfrm>
+                        <a:off x="0" y="0"/>
+                        <a:ext cx="5372100" cy="4038600"/>
+                      </a:xfrm>
+                      <a:prstGeom prst="rect">
+                        <a:avLst/>
+                      </a:prstGeom>
                       <a:noFill/>
-                      <a:headEnd/>
-                      <a:tailEnd/>
-                    </a:ln>
-                  </pic:spPr>
-                </pic:pic>
-              </a:graphicData>
-            </a:graphic>
-          </wp:inline>
-        </w:drawing>
-      </w:r>
+                      <a:ln w="9525">
+                        <a:noFill/>
+                        <a:headEnd/>
+                        <a:tailEnd/>
+                      </a:ln>
+                    </pic:spPr>
+                  </pic:pic>
+                </a:graphicData>
+              </a:graphic>
+            </wp:inline>
+          </w:drawing>
+        </w:r>
+      </w:del>
+      <w:ins w:id="19" w:author="Cindy Gross" w:date="2015-04-24T14:07:00Z">
+        <w:r>
+          <w:rPr>
+            <w:noProof/>
+          </w:rPr>
+          <w:t xml:space="preserve"> </w:t>
+        </w:r>
+        <w:r>
+          <w:rPr>
+            <w:noProof/>
+          </w:rPr>
+          <w:drawing>
+            <wp:inline distT="0" distB="0" distL="0" distR="0" wp14:anchorId="4A728961" wp14:editId="016834C5">
+              <wp:extent cx="2982177" cy="3190875"/>
+              <wp:effectExtent l="0" t="0" r="0" b="0"/>
+              <wp:docPr id="25" name="Picture 25"/>
+              <wp:cNvGraphicFramePr>
+                <a:graphicFrameLocks xmlns:a="http://schemas.openxmlformats.org/drawingml/2006/main" noChangeAspect="1"/>
+              </wp:cNvGraphicFramePr>
+              <a:graphic xmlns:a="http://schemas.openxmlformats.org/drawingml/2006/main">
+                <a:graphicData uri="http://schemas.openxmlformats.org/drawingml/2006/picture">
+                  <pic:pic xmlns:pic="http://schemas.openxmlformats.org/drawingml/2006/picture">
+                    <pic:nvPicPr>
+                      <pic:cNvPr id="1" name=""/>
+                      <pic:cNvPicPr/>
+                    </pic:nvPicPr>
+                    <pic:blipFill>
+                      <a:blip r:embed="rId17"/>
+                      <a:stretch>
+                        <a:fillRect/>
+                      </a:stretch>
+                    </pic:blipFill>
+                    <pic:spPr>
+                      <a:xfrm>
+                        <a:off x="0" y="0"/>
+                        <a:ext cx="2987025" cy="3196063"/>
+                      </a:xfrm>
+                      <a:prstGeom prst="rect">
+                        <a:avLst/>
+                      </a:prstGeom>
+                    </pic:spPr>
+                  </pic:pic>
+                </a:graphicData>
+              </a:graphic>
+            </wp:inline>
+          </w:drawing>
+        </w:r>
+      </w:ins>
     </w:p>
     <w:p>
       <w:pPr>
@@ -758,16 +911,18 @@
         </w:numPr>
       </w:pPr>
       <w:r>
-        <w:t>An administrative user is created for access via the web browser in la</w:t>
-      </w:r>
-      <w:r>
-        <w:t xml:space="preserve">ter </w:t>
-      </w:r>
-      <w:proofErr w:type="spellStart"/>
-      <w:r>
-        <w:t>exersizes</w:t>
-      </w:r>
-      <w:proofErr w:type="spellEnd"/>
+        <w:t xml:space="preserve">An administrative user is created for access via the web browser in later </w:t>
+      </w:r>
+      <w:del w:id="20" w:author="Cindy Gross" w:date="2015-04-24T14:15:00Z">
+        <w:r>
+          <w:delText>exersizes</w:delText>
+        </w:r>
+      </w:del>
+      <w:ins w:id="21" w:author="Cindy Gross" w:date="2015-04-24T14:15:00Z">
+        <w:r>
+          <w:t>exercises</w:t>
+        </w:r>
+      </w:ins>
       <w:r>
         <w:t>.</w:t>
       </w:r>
@@ -779,10 +934,29 @@
           <w:ilvl w:val="1"/>
           <w:numId w:val="4"/>
         </w:numPr>
-      </w:pPr>
-      <w:r>
+        <w:rPr>
+          <w:ins w:id="22" w:author="Cindy Gross" w:date="2015-04-23T17:35:00Z"/>
+        </w:rPr>
+      </w:pPr>
+      <w:r>
+        <w:lastRenderedPageBreak/>
         <w:t>Enter a username and password. You may want to store the username and password in a text document on the desktop for use later in the lab.</w:t>
       </w:r>
+      <w:ins w:id="23" w:author="Cindy Gross" w:date="2015-04-24T14:09:00Z">
+        <w:r>
+          <w:t xml:space="preserve"> The password must have upper and lower case letters, a number, and a special character and be at least 10 charac</w:t>
+        </w:r>
+      </w:ins>
+      <w:ins w:id="24" w:author="Cindy Gross" w:date="2015-04-24T14:10:00Z">
+        <w:r>
+          <w:t>t</w:t>
+        </w:r>
+      </w:ins>
+      <w:ins w:id="25" w:author="Cindy Gross" w:date="2015-04-24T14:09:00Z">
+        <w:r>
+          <w:t>ers long.</w:t>
+        </w:r>
+      </w:ins>
     </w:p>
     <w:p>
       <w:pPr>
@@ -792,35 +966,43 @@
           <w:numId w:val="4"/>
         </w:numPr>
       </w:pPr>
-      <w:r>
-        <w:t>Notice the option to enter the Hive/</w:t>
-      </w:r>
-      <w:proofErr w:type="spellStart"/>
-      <w:r>
-        <w:t>Oozie</w:t>
-      </w:r>
-      <w:proofErr w:type="spellEnd"/>
-      <w:r>
-        <w:t xml:space="preserve"> </w:t>
-      </w:r>
-      <w:proofErr w:type="spellStart"/>
-      <w:r>
-        <w:t>Metastore</w:t>
-      </w:r>
-      <w:proofErr w:type="spellEnd"/>
-      <w:r>
-        <w:t>. Many production clusters will use a centralized A</w:t>
-      </w:r>
-      <w:r>
-        <w:t xml:space="preserve">zure SQL Database to store Hive metadata, creating an agile method for bursting clusters on-demand, and reusing metadata across clusters over time. Our labs will not use a centralized </w:t>
-      </w:r>
-      <w:proofErr w:type="spellStart"/>
-      <w:r>
-        <w:t>metastore</w:t>
-      </w:r>
-      <w:proofErr w:type="spellEnd"/>
-      <w:r>
-        <w:t>, do not check the option.</w:t>
+      <w:ins w:id="26" w:author="Cindy Gross" w:date="2015-04-23T17:35:00Z">
+        <w:r>
+          <w:t xml:space="preserve">Choose to enable the remote desktop. For the purposes of the demo you can use the same id and password you used for the SQL </w:t>
+        </w:r>
+      </w:ins>
+      <w:ins w:id="27" w:author="Cindy Gross" w:date="2015-04-23T17:36:00Z">
+        <w:r>
+          <w:t>database</w:t>
+        </w:r>
+      </w:ins>
+      <w:ins w:id="28" w:author="Cindy Gross" w:date="2015-04-23T17:35:00Z">
+        <w:r>
+          <w:t>,</w:t>
+        </w:r>
+      </w:ins>
+      <w:ins w:id="29" w:author="Cindy Gross" w:date="2015-04-23T17:36:00Z">
+        <w:r>
+          <w:t xml:space="preserve"> but never do that in </w:t>
+        </w:r>
+        <w:r>
+          <w:t>production. For the demo the access</w:t>
+        </w:r>
+        <w:r>
+          <w:t xml:space="preserve"> can expire tomorrow.</w:t>
+        </w:r>
+      </w:ins>
+    </w:p>
+    <w:p>
+      <w:pPr>
+        <w:pStyle w:val="Compact"/>
+        <w:numPr>
+          <w:ilvl w:val="1"/>
+          <w:numId w:val="4"/>
+        </w:numPr>
+      </w:pPr>
+      <w:r>
+        <w:t>Notice the option to enter the Hive/Oozie Metastore. Many production clusters will use a centralized Azure SQL Database to store Hive metadata, creating an agile method for bursting clusters on-demand, and reusing metadata across clusters over time. Our labs will not use a centralized metastore, do not check the option.</w:t>
       </w:r>
     </w:p>
     <w:p>
@@ -841,53 +1023,103 @@
           <w:numId w:val="1"/>
         </w:numPr>
       </w:pPr>
-      <w:r>
-        <w:rPr>
-          <w:noProof/>
-        </w:rPr>
-        <w:lastRenderedPageBreak/>
-        <w:drawing>
-          <wp:inline distT="0" distB="0" distL="0" distR="0">
-            <wp:extent cx="5384800" cy="4038600"/>
-            <wp:effectExtent l="0" t="0" r="0" b="0"/>
-            <wp:docPr id="8" name="Picture" descr="createHDInsightClusterImg9.png"/>
-            <wp:cNvGraphicFramePr/>
-            <a:graphic xmlns:a="http://schemas.openxmlformats.org/drawingml/2006/main">
-              <a:graphicData uri="http://schemas.openxmlformats.org/drawingml/2006/picture">
-                <pic:pic xmlns:pic="http://schemas.openxmlformats.org/drawingml/2006/picture">
-                  <pic:nvPicPr>
-                    <pic:cNvPr id="0" name="Picture" descr="images/CreateHDInsightCluster/createHDInsightClusterImg9.png"/>
-                    <pic:cNvPicPr>
-                      <a:picLocks noChangeAspect="1" noChangeArrowheads="1"/>
-                    </pic:cNvPicPr>
-                  </pic:nvPicPr>
-                  <pic:blipFill>
-                    <a:blip r:embed="rId13"/>
-                    <a:stretch>
-                      <a:fillRect/>
-                    </a:stretch>
-                  </pic:blipFill>
-                  <pic:spPr bwMode="auto">
-                    <a:xfrm>
-                      <a:off x="0" y="0"/>
-                      <a:ext cx="5384800" cy="4038600"/>
-                    </a:xfrm>
-                    <a:prstGeom prst="rect">
-                      <a:avLst/>
-                    </a:prstGeom>
-                    <a:noFill/>
-                    <a:ln w="9525">
+      <w:del w:id="30" w:author="Cindy Gross" w:date="2015-04-24T14:08:00Z">
+        <w:r>
+          <w:rPr>
+            <w:noProof/>
+          </w:rPr>
+          <w:lastRenderedPageBreak/>
+          <w:drawing>
+            <wp:inline distT="0" distB="0" distL="0" distR="0" wp14:anchorId="3D8662B4" wp14:editId="119491BE">
+              <wp:extent cx="5384800" cy="4038600"/>
+              <wp:effectExtent l="0" t="0" r="0" b="0"/>
+              <wp:docPr id="8" name="Picture" descr="createHDInsightClusterImg9.png"/>
+              <wp:cNvGraphicFramePr/>
+              <a:graphic xmlns:a="http://schemas.openxmlformats.org/drawingml/2006/main">
+                <a:graphicData uri="http://schemas.openxmlformats.org/drawingml/2006/picture">
+                  <pic:pic xmlns:pic="http://schemas.openxmlformats.org/drawingml/2006/picture">
+                    <pic:nvPicPr>
+                      <pic:cNvPr id="0" name="Picture" descr="images/CreateHDInsightCluster/createHDInsightClusterImg9.png"/>
+                      <pic:cNvPicPr>
+                        <a:picLocks noChangeAspect="1" noChangeArrowheads="1"/>
+                      </pic:cNvPicPr>
+                    </pic:nvPicPr>
+                    <pic:blipFill>
+                      <a:blip r:embed="rId18"/>
+                      <a:stretch>
+                        <a:fillRect/>
+                      </a:stretch>
+                    </pic:blipFill>
+                    <pic:spPr bwMode="auto">
+                      <a:xfrm>
+                        <a:off x="0" y="0"/>
+                        <a:ext cx="5384800" cy="4038600"/>
+                      </a:xfrm>
+                      <a:prstGeom prst="rect">
+                        <a:avLst/>
+                      </a:prstGeom>
                       <a:noFill/>
-                      <a:headEnd/>
-                      <a:tailEnd/>
-                    </a:ln>
-                  </pic:spPr>
-                </pic:pic>
-              </a:graphicData>
-            </a:graphic>
-          </wp:inline>
-        </w:drawing>
-      </w:r>
+                      <a:ln w="9525">
+                        <a:noFill/>
+                        <a:headEnd/>
+                        <a:tailEnd/>
+                      </a:ln>
+                    </pic:spPr>
+                  </pic:pic>
+                </a:graphicData>
+              </a:graphic>
+            </wp:inline>
+          </w:drawing>
+        </w:r>
+      </w:del>
+      <w:ins w:id="31" w:author="Cindy Gross" w:date="2015-04-24T14:08:00Z">
+        <w:r>
+          <w:rPr>
+            <w:noProof/>
+          </w:rPr>
+          <w:t xml:space="preserve"> </w:t>
+        </w:r>
+        <w:r>
+          <w:rPr>
+            <w:noProof/>
+          </w:rPr>
+          <w:drawing>
+            <wp:inline distT="0" distB="0" distL="0" distR="0" wp14:anchorId="6EBAABF4" wp14:editId="77B24D84">
+              <wp:extent cx="3669285" cy="2178050"/>
+              <wp:effectExtent l="0" t="0" r="0" b="0"/>
+              <wp:docPr id="26" name="Picture 26"/>
+              <wp:cNvGraphicFramePr>
+                <a:graphicFrameLocks xmlns:a="http://schemas.openxmlformats.org/drawingml/2006/main" noChangeAspect="1"/>
+              </wp:cNvGraphicFramePr>
+              <a:graphic xmlns:a="http://schemas.openxmlformats.org/drawingml/2006/main">
+                <a:graphicData uri="http://schemas.openxmlformats.org/drawingml/2006/picture">
+                  <pic:pic xmlns:pic="http://schemas.openxmlformats.org/drawingml/2006/picture">
+                    <pic:nvPicPr>
+                      <pic:cNvPr id="1" name=""/>
+                      <pic:cNvPicPr/>
+                    </pic:nvPicPr>
+                    <pic:blipFill>
+                      <a:blip r:embed="rId19"/>
+                      <a:stretch>
+                        <a:fillRect/>
+                      </a:stretch>
+                    </pic:blipFill>
+                    <pic:spPr>
+                      <a:xfrm>
+                        <a:off x="0" y="0"/>
+                        <a:ext cx="3673665" cy="2180650"/>
+                      </a:xfrm>
+                      <a:prstGeom prst="rect">
+                        <a:avLst/>
+                      </a:prstGeom>
+                    </pic:spPr>
+                  </pic:pic>
+                </a:graphicData>
+              </a:graphic>
+            </wp:inline>
+          </w:drawing>
+        </w:r>
+      </w:ins>
     </w:p>
     <w:p>
       <w:pPr>
@@ -907,10 +1139,7 @@
         </w:numPr>
       </w:pPr>
       <w:r>
-        <w:t>Note the op</w:t>
-      </w:r>
-      <w:r>
-        <w:t xml:space="preserve">tions under STORAGE ACCOUNT to use an existing storage account or create a new account. We will use the storage account created in Hand </w:t>
+        <w:t xml:space="preserve">Note the options under STORAGE ACCOUNT to use an existing storage account or create a new account. We will use the storage account created in Hand </w:t>
       </w:r>
       <w:proofErr w:type="gramStart"/>
       <w:r>
@@ -990,10 +1219,16 @@
         </w:numPr>
       </w:pPr>
       <w:r>
-        <w:t>ADDITIONAL STORAGE ACCOUNTS specifies the number of additional storage accounts for use with the cluster. Our labs</w:t>
-      </w:r>
-      <w:r>
-        <w:t xml:space="preserve"> only require the single storage account, accept the default.</w:t>
+        <w:lastRenderedPageBreak/>
+        <w:t>ADDITIONAL STORAGE ACCOUNTS specifies the number of additional storage accounts for use with the cluster. Our labs only require the single storage account, accept the default</w:t>
+      </w:r>
+      <w:ins w:id="32" w:author="Cindy Gross" w:date="2015-04-24T16:41:00Z">
+        <w:r>
+          <w:t xml:space="preserve"> of 0</w:t>
+        </w:r>
+      </w:ins>
+      <w:r>
+        <w:t>.</w:t>
       </w:r>
     </w:p>
     <w:p>
@@ -1018,9 +1253,8 @@
         <w:rPr>
           <w:noProof/>
         </w:rPr>
-        <w:lastRenderedPageBreak/>
         <w:drawing>
-          <wp:inline distT="0" distB="0" distL="0" distR="0">
+          <wp:inline distT="0" distB="0" distL="0" distR="0" wp14:anchorId="016C4843" wp14:editId="321CD974">
             <wp:extent cx="5934710" cy="3384550"/>
             <wp:effectExtent l="0" t="0" r="0" b="0"/>
             <wp:docPr id="9" name="Picture" descr="Use existing Storage Account"/>
@@ -1035,7 +1269,7 @@
                     </pic:cNvPicPr>
                   </pic:nvPicPr>
                   <pic:blipFill>
-                    <a:blip r:embed="rId14"/>
+                    <a:blip r:embed="rId20"/>
                     <a:stretch>
                       <a:fillRect/>
                     </a:stretch>
@@ -1079,10 +1313,31 @@
         </w:numPr>
       </w:pPr>
       <w:r>
-        <w:t>The final view **Script Actions" will add PowerShell script that can be run during the provisioning process. This is useful for installing additional software or feature</w:t>
-      </w:r>
-      <w:r>
-        <w:t xml:space="preserve">s on the cluster. Microsoft has release several examples like R, </w:t>
+        <w:t xml:space="preserve">The final view **Script Actions" </w:t>
+      </w:r>
+      <w:del w:id="33" w:author="Cindy Gross" w:date="2015-04-24T17:33:00Z">
+        <w:r>
+          <w:delText xml:space="preserve">will </w:delText>
+        </w:r>
+      </w:del>
+      <w:ins w:id="34" w:author="Cindy Gross" w:date="2015-04-24T17:33:00Z">
+        <w:r>
+          <w:t>can optionally</w:t>
+        </w:r>
+        <w:r>
+          <w:t xml:space="preserve"> </w:t>
+        </w:r>
+      </w:ins>
+      <w:r>
+        <w:t>add</w:t>
+      </w:r>
+      <w:ins w:id="35" w:author="Cindy Gross" w:date="2015-04-24T17:33:00Z">
+        <w:r>
+          <w:t xml:space="preserve"> a</w:t>
+        </w:r>
+      </w:ins>
+      <w:r>
+        <w:t xml:space="preserve"> PowerShell script that can be run during the provisioning process. This is useful for installing additional software or features on the cluster. Microsoft has release several examples like R, </w:t>
       </w:r>
       <w:proofErr w:type="spellStart"/>
       <w:r>
@@ -1092,11 +1347,16 @@
       <w:r>
         <w:t xml:space="preserve">, and Spark. Our labs will not require </w:t>
       </w:r>
-      <w:proofErr w:type="spellStart"/>
-      <w:r>
-        <w:t>additinal</w:t>
-      </w:r>
-      <w:proofErr w:type="spellEnd"/>
+      <w:del w:id="36" w:author="Cindy Gross" w:date="2015-04-23T17:33:00Z">
+        <w:r>
+          <w:delText>additinal</w:delText>
+        </w:r>
+      </w:del>
+      <w:ins w:id="37" w:author="Cindy Gross" w:date="2015-04-23T17:33:00Z">
+        <w:r>
+          <w:t>additional</w:t>
+        </w:r>
+      </w:ins>
       <w:r>
         <w:t xml:space="preserve"> software or features.</w:t>
       </w:r>
@@ -1109,7 +1369,20 @@
         </w:numPr>
       </w:pPr>
       <w:r>
-        <w:t>Click the check mark in the lower right-hand corner to finish and create the cluster.</w:t>
+        <w:t xml:space="preserve">Click the check mark in the lower right-hand corner to finish </w:t>
+      </w:r>
+      <w:ins w:id="38" w:author="Cindy Gross" w:date="2015-04-24T17:33:00Z">
+        <w:r>
+          <w:t xml:space="preserve">without a custom script </w:t>
+        </w:r>
+      </w:ins>
+      <w:ins w:id="39" w:author="Cindy Gross" w:date="2015-04-24T17:34:00Z">
+        <w:r>
+          <w:t xml:space="preserve">action </w:t>
+        </w:r>
+      </w:ins>
+      <w:r>
+        <w:t>and create the cluster.</w:t>
       </w:r>
     </w:p>
     <w:p>
@@ -1125,7 +1398,7 @@
         </w:rPr>
         <w:lastRenderedPageBreak/>
         <w:drawing>
-          <wp:inline distT="0" distB="0" distL="0" distR="0">
+          <wp:inline distT="0" distB="0" distL="0" distR="0" wp14:anchorId="17CF09F1" wp14:editId="7CBD1683">
             <wp:extent cx="5219700" cy="3810000"/>
             <wp:effectExtent l="0" t="0" r="0" b="0"/>
             <wp:docPr id="10" name="Picture" descr="createHDInsightClusterImg11.png"/>
@@ -1140,7 +1413,7 @@
                     </pic:cNvPicPr>
                   </pic:nvPicPr>
                   <pic:blipFill>
-                    <a:blip r:embed="rId15"/>
+                    <a:blip r:embed="rId21"/>
                     <a:stretch>
                       <a:fillRect/>
                     </a:stretch>
@@ -1184,18 +1457,7 @@
         </w:numPr>
       </w:pPr>
       <w:r>
-        <w:t>The provisioning pr</w:t>
-      </w:r>
-      <w:r>
-        <w:t xml:space="preserve">ocess completes in 10-20 minutes. The </w:t>
-      </w:r>
-      <w:proofErr w:type="spellStart"/>
-      <w:r>
-        <w:t>HDInsight</w:t>
-      </w:r>
-      <w:proofErr w:type="spellEnd"/>
-      <w:r>
-        <w:t xml:space="preserve"> cluster and the cluster status will be visible in the list of available clusters.</w:t>
+        <w:t>The provisioning process completes in 10-20 minutes. The HDInsight cluster and the cluster status will be visible in the list of available clusters.</w:t>
       </w:r>
     </w:p>
     <w:p>
@@ -1210,7 +1472,7 @@
           <w:noProof/>
         </w:rPr>
         <w:drawing>
-          <wp:inline distT="0" distB="0" distL="0" distR="0">
+          <wp:inline distT="0" distB="0" distL="0" distR="0" wp14:anchorId="7D158B5F" wp14:editId="3E90B3C6">
             <wp:extent cx="5908040" cy="622300"/>
             <wp:effectExtent l="0" t="0" r="0" b="0"/>
             <wp:docPr id="11" name="Picture" descr="createHDInsightClusterImg12.png"/>
@@ -1225,7 +1487,7 @@
                     </pic:cNvPicPr>
                   </pic:nvPicPr>
                   <pic:blipFill>
-                    <a:blip r:embed="rId16"/>
+                    <a:blip r:embed="rId22"/>
                     <a:stretch>
                       <a:fillRect/>
                     </a:stretch>
@@ -1264,25 +1526,29 @@
     <w:p>
       <w:pPr>
         <w:pStyle w:val="Heading1"/>
-      </w:pPr>
-      <w:bookmarkStart w:id="3" w:name="enable-remote-desktop"/>
-      <w:r>
-        <w:t>2. Enable Remote Desktop</w:t>
-      </w:r>
-    </w:p>
-    <w:bookmarkEnd w:id="3"/>
-    <w:p>
-      <w:r>
-        <w:t xml:space="preserve">Some administrators may want to manage the cluster from the head node. </w:t>
-      </w:r>
-      <w:proofErr w:type="spellStart"/>
-      <w:r>
-        <w:t>HDInsight</w:t>
-      </w:r>
-      <w:proofErr w:type="spellEnd"/>
-      <w:r>
-        <w:t xml:space="preserve"> supports RDP to the head node, which is enabled through the portal, through PowerShell or the command line. The following steps will enable RDP through the management portal.</w:t>
-      </w:r>
+        <w:rPr>
+          <w:del w:id="40" w:author="Cindy Gross" w:date="2015-04-23T17:36:00Z"/>
+        </w:rPr>
+      </w:pPr>
+      <w:bookmarkStart w:id="41" w:name="enable-remote-desktop"/>
+      <w:del w:id="42" w:author="Cindy Gross" w:date="2015-04-23T17:36:00Z">
+        <w:r>
+          <w:delText>2. Enable Remote Desktop</w:delText>
+        </w:r>
+      </w:del>
+    </w:p>
+    <w:bookmarkEnd w:id="41"/>
+    <w:p>
+      <w:pPr>
+        <w:rPr>
+          <w:del w:id="43" w:author="Cindy Gross" w:date="2015-04-23T17:36:00Z"/>
+        </w:rPr>
+      </w:pPr>
+      <w:del w:id="44" w:author="Cindy Gross" w:date="2015-04-23T17:36:00Z">
+        <w:r>
+          <w:delText>Some administrators may want to manage the cluster from the head node. HDInsight supports RDP to the head node, which is enabled through the portal, through PowerShell or the command line. The following steps will enable RDP through the management portal.</w:delText>
+        </w:r>
+      </w:del>
     </w:p>
     <w:p>
       <w:pPr>
@@ -1290,10 +1556,15 @@
           <w:ilvl w:val="0"/>
           <w:numId w:val="6"/>
         </w:numPr>
-      </w:pPr>
-      <w:r>
-        <w:t>Navigate to the Microsoft Azure management interface [https://manage.windowsazure.com] (NOTE: RDP can only be configured through the management interface at this time)</w:t>
-      </w:r>
+        <w:rPr>
+          <w:del w:id="45" w:author="Cindy Gross" w:date="2015-04-23T17:36:00Z"/>
+        </w:rPr>
+      </w:pPr>
+      <w:del w:id="46" w:author="Cindy Gross" w:date="2015-04-23T17:36:00Z">
+        <w:r>
+          <w:delText>Navigate to the Microsoft Azure management interface [https://manage.windowsazure.com] (NOTE: RDP can only be configured through the management interface at this time)</w:delText>
+        </w:r>
+      </w:del>
     </w:p>
     <w:p>
       <w:pPr>
@@ -1301,85 +1572,84 @@
           <w:ilvl w:val="0"/>
           <w:numId w:val="6"/>
         </w:numPr>
-      </w:pPr>
-      <w:r>
-        <w:t xml:space="preserve">Select </w:t>
-      </w:r>
-      <w:proofErr w:type="spellStart"/>
-      <w:r>
-        <w:t>HDInsight</w:t>
-      </w:r>
-      <w:proofErr w:type="spellEnd"/>
-      <w:r>
-        <w:t xml:space="preserve"> from the left menu and click on the cluster you just created. The quick</w:t>
-      </w:r>
-      <w:r>
-        <w:t xml:space="preserve"> start screen will be presented. Here you can select the </w:t>
-      </w:r>
-      <w:r>
         <w:rPr>
-          <w:b/>
+          <w:del w:id="47" w:author="Cindy Gross" w:date="2015-04-23T17:36:00Z"/>
         </w:rPr>
-        <w:t>Dashboard</w:t>
-      </w:r>
-      <w:r>
-        <w:t xml:space="preserve"> from the top menu to view general information on the cluster.</w:t>
-      </w:r>
-    </w:p>
-    <w:p>
-      <w:pPr>
-        <w:numPr>
-          <w:ilvl w:val="0"/>
-          <w:numId w:val="1"/>
-        </w:numPr>
-      </w:pPr>
-      <w:r>
+      </w:pPr>
+      <w:del w:id="48" w:author="Cindy Gross" w:date="2015-04-23T17:36:00Z">
+        <w:r>
+          <w:delText xml:space="preserve">Select HDInsight from the left menu and click on the cluster you just created. The quick start screen will be presented. Here you can select the </w:delText>
+        </w:r>
+        <w:r>
+          <w:rPr>
+            <w:b/>
+          </w:rPr>
+          <w:delText>Dashboard</w:delText>
+        </w:r>
+        <w:r>
+          <w:delText xml:space="preserve"> from the top menu to view general information on the cluster.</w:delText>
+        </w:r>
+      </w:del>
+    </w:p>
+    <w:p>
+      <w:pPr>
+        <w:numPr>
+          <w:ilvl w:val="0"/>
+          <w:numId w:val="1"/>
+        </w:numPr>
         <w:rPr>
-          <w:noProof/>
+          <w:del w:id="49" w:author="Cindy Gross" w:date="2015-04-23T17:36:00Z"/>
         </w:rPr>
-        <w:lastRenderedPageBreak/>
-        <w:drawing>
-          <wp:inline distT="0" distB="0" distL="0" distR="0">
-            <wp:extent cx="5718810" cy="3376930"/>
-            <wp:effectExtent l="0" t="0" r="0" b="0"/>
-            <wp:docPr id="12" name="Picture" descr="createHDInsightClusterImg13.png"/>
-            <wp:cNvGraphicFramePr/>
-            <a:graphic xmlns:a="http://schemas.openxmlformats.org/drawingml/2006/main">
-              <a:graphicData uri="http://schemas.openxmlformats.org/drawingml/2006/picture">
-                <pic:pic xmlns:pic="http://schemas.openxmlformats.org/drawingml/2006/picture">
-                  <pic:nvPicPr>
-                    <pic:cNvPr id="0" name="Picture" descr="images/CreateHDInsightCluster/createHDInsightClusterImg13.png"/>
-                    <pic:cNvPicPr>
-                      <a:picLocks noChangeAspect="1" noChangeArrowheads="1"/>
-                    </pic:cNvPicPr>
-                  </pic:nvPicPr>
-                  <pic:blipFill>
-                    <a:blip r:embed="rId17"/>
-                    <a:stretch>
-                      <a:fillRect/>
-                    </a:stretch>
-                  </pic:blipFill>
-                  <pic:spPr bwMode="auto">
-                    <a:xfrm>
-                      <a:off x="0" y="0"/>
-                      <a:ext cx="5718810" cy="3376930"/>
-                    </a:xfrm>
-                    <a:prstGeom prst="rect">
-                      <a:avLst/>
-                    </a:prstGeom>
-                    <a:noFill/>
-                    <a:ln w="9525">
+      </w:pPr>
+      <w:del w:id="50" w:author="Cindy Gross" w:date="2015-04-23T17:36:00Z">
+        <w:r>
+          <w:rPr>
+            <w:noProof/>
+          </w:rPr>
+          <w:lastRenderedPageBreak/>
+          <w:drawing>
+            <wp:inline distT="0" distB="0" distL="0" distR="0" wp14:anchorId="02619B4C" wp14:editId="758F561F">
+              <wp:extent cx="5718810" cy="3376930"/>
+              <wp:effectExtent l="0" t="0" r="0" b="0"/>
+              <wp:docPr id="12" name="Picture" descr="createHDInsightClusterImg13.png"/>
+              <wp:cNvGraphicFramePr/>
+              <a:graphic xmlns:a="http://schemas.openxmlformats.org/drawingml/2006/main">
+                <a:graphicData uri="http://schemas.openxmlformats.org/drawingml/2006/picture">
+                  <pic:pic xmlns:pic="http://schemas.openxmlformats.org/drawingml/2006/picture">
+                    <pic:nvPicPr>
+                      <pic:cNvPr id="0" name="Picture" descr="images/CreateHDInsightCluster/createHDInsightClusterImg13.png"/>
+                      <pic:cNvPicPr>
+                        <a:picLocks noChangeAspect="1" noChangeArrowheads="1"/>
+                      </pic:cNvPicPr>
+                    </pic:nvPicPr>
+                    <pic:blipFill>
+                      <a:blip r:embed="rId23"/>
+                      <a:stretch>
+                        <a:fillRect/>
+                      </a:stretch>
+                    </pic:blipFill>
+                    <pic:spPr bwMode="auto">
+                      <a:xfrm>
+                        <a:off x="0" y="0"/>
+                        <a:ext cx="5718810" cy="3376930"/>
+                      </a:xfrm>
+                      <a:prstGeom prst="rect">
+                        <a:avLst/>
+                      </a:prstGeom>
                       <a:noFill/>
-                      <a:headEnd/>
-                      <a:tailEnd/>
-                    </a:ln>
-                  </pic:spPr>
-                </pic:pic>
-              </a:graphicData>
-            </a:graphic>
-          </wp:inline>
-        </w:drawing>
-      </w:r>
+                      <a:ln w="9525">
+                        <a:noFill/>
+                        <a:headEnd/>
+                        <a:tailEnd/>
+                      </a:ln>
+                    </pic:spPr>
+                  </pic:pic>
+                </a:graphicData>
+              </a:graphic>
+            </wp:inline>
+          </w:drawing>
+        </w:r>
+      </w:del>
     </w:p>
     <w:p>
       <w:pPr>
@@ -1388,6 +1658,9 @@
           <w:ilvl w:val="0"/>
           <w:numId w:val="1"/>
         </w:numPr>
+        <w:rPr>
+          <w:del w:id="51" w:author="Cindy Gross" w:date="2015-04-23T17:36:00Z"/>
+        </w:rPr>
       </w:pPr>
     </w:p>
     <w:p>
@@ -1396,18 +1669,412 @@
           <w:ilvl w:val="0"/>
           <w:numId w:val="6"/>
         </w:numPr>
-      </w:pPr>
-      <w:r>
-        <w:t xml:space="preserve">Select </w:t>
-      </w:r>
-      <w:r>
         <w:rPr>
-          <w:b/>
+          <w:del w:id="52" w:author="Cindy Gross" w:date="2015-04-23T17:36:00Z"/>
         </w:rPr>
-        <w:t>configuration</w:t>
-      </w:r>
-      <w:r>
-        <w:t xml:space="preserve"> from the top menu.</w:t>
+      </w:pPr>
+      <w:del w:id="53" w:author="Cindy Gross" w:date="2015-04-23T17:36:00Z">
+        <w:r>
+          <w:delText xml:space="preserve">Select </w:delText>
+        </w:r>
+        <w:r>
+          <w:rPr>
+            <w:b/>
+          </w:rPr>
+          <w:delText>configuration</w:delText>
+        </w:r>
+        <w:r>
+          <w:delText xml:space="preserve"> from the top menu.</w:delText>
+        </w:r>
+      </w:del>
+    </w:p>
+    <w:p>
+      <w:pPr>
+        <w:numPr>
+          <w:ilvl w:val="0"/>
+          <w:numId w:val="1"/>
+        </w:numPr>
+        <w:rPr>
+          <w:del w:id="54" w:author="Cindy Gross" w:date="2015-04-23T17:36:00Z"/>
+        </w:rPr>
+      </w:pPr>
+      <w:del w:id="55" w:author="Cindy Gross" w:date="2015-04-23T17:36:00Z">
+        <w:r>
+          <w:rPr>
+            <w:noProof/>
+          </w:rPr>
+          <w:drawing>
+            <wp:inline distT="0" distB="0" distL="0" distR="0" wp14:anchorId="16E7E737" wp14:editId="599DEE70">
+              <wp:extent cx="6120130" cy="3643630"/>
+              <wp:effectExtent l="0" t="0" r="0" b="0"/>
+              <wp:docPr id="13" name="Picture" descr="createHDInsightClusterImg14.png"/>
+              <wp:cNvGraphicFramePr/>
+              <a:graphic xmlns:a="http://schemas.openxmlformats.org/drawingml/2006/main">
+                <a:graphicData uri="http://schemas.openxmlformats.org/drawingml/2006/picture">
+                  <pic:pic xmlns:pic="http://schemas.openxmlformats.org/drawingml/2006/picture">
+                    <pic:nvPicPr>
+                      <pic:cNvPr id="0" name="Picture" descr="images/CreateHDInsightCluster/createHDInsightClusterImg14.png"/>
+                      <pic:cNvPicPr>
+                        <a:picLocks noChangeAspect="1" noChangeArrowheads="1"/>
+                      </pic:cNvPicPr>
+                    </pic:nvPicPr>
+                    <pic:blipFill>
+                      <a:blip r:embed="rId24"/>
+                      <a:stretch>
+                        <a:fillRect/>
+                      </a:stretch>
+                    </pic:blipFill>
+                    <pic:spPr bwMode="auto">
+                      <a:xfrm>
+                        <a:off x="0" y="0"/>
+                        <a:ext cx="6120130" cy="3643630"/>
+                      </a:xfrm>
+                      <a:prstGeom prst="rect">
+                        <a:avLst/>
+                      </a:prstGeom>
+                      <a:noFill/>
+                      <a:ln w="9525">
+                        <a:noFill/>
+                        <a:headEnd/>
+                        <a:tailEnd/>
+                      </a:ln>
+                    </pic:spPr>
+                  </pic:pic>
+                </a:graphicData>
+              </a:graphic>
+            </wp:inline>
+          </w:drawing>
+        </w:r>
+      </w:del>
+    </w:p>
+    <w:p>
+      <w:pPr>
+        <w:pStyle w:val="ImageCaption"/>
+        <w:numPr>
+          <w:ilvl w:val="0"/>
+          <w:numId w:val="1"/>
+        </w:numPr>
+        <w:rPr>
+          <w:del w:id="56" w:author="Cindy Gross" w:date="2015-04-23T17:36:00Z"/>
+        </w:rPr>
+      </w:pPr>
+    </w:p>
+    <w:p>
+      <w:pPr>
+        <w:numPr>
+          <w:ilvl w:val="0"/>
+          <w:numId w:val="6"/>
+        </w:numPr>
+        <w:rPr>
+          <w:del w:id="57" w:author="Cindy Gross" w:date="2015-04-23T17:36:00Z"/>
+        </w:rPr>
+      </w:pPr>
+      <w:del w:id="58" w:author="Cindy Gross" w:date="2015-04-23T17:36:00Z">
+        <w:r>
+          <w:lastRenderedPageBreak/>
+          <w:delText xml:space="preserve">Select </w:delText>
+        </w:r>
+        <w:r>
+          <w:rPr>
+            <w:b/>
+          </w:rPr>
+          <w:delText>Enable Remote</w:delText>
+        </w:r>
+        <w:r>
+          <w:delText xml:space="preserve"> from the bottom of the page.</w:delText>
+        </w:r>
+      </w:del>
+    </w:p>
+    <w:p>
+      <w:pPr>
+        <w:numPr>
+          <w:ilvl w:val="0"/>
+          <w:numId w:val="1"/>
+        </w:numPr>
+        <w:rPr>
+          <w:del w:id="59" w:author="Cindy Gross" w:date="2015-04-23T17:36:00Z"/>
+        </w:rPr>
+      </w:pPr>
+      <w:del w:id="60" w:author="Cindy Gross" w:date="2015-04-23T17:36:00Z">
+        <w:r>
+          <w:rPr>
+            <w:noProof/>
+          </w:rPr>
+          <w:drawing>
+            <wp:inline distT="0" distB="0" distL="0" distR="0" wp14:anchorId="1AD12724" wp14:editId="64D74B7F">
+              <wp:extent cx="749300" cy="520700"/>
+              <wp:effectExtent l="0" t="0" r="0" b="0"/>
+              <wp:docPr id="14" name="Picture" descr="createHDInsightClusterImg15.png"/>
+              <wp:cNvGraphicFramePr/>
+              <a:graphic xmlns:a="http://schemas.openxmlformats.org/drawingml/2006/main">
+                <a:graphicData uri="http://schemas.openxmlformats.org/drawingml/2006/picture">
+                  <pic:pic xmlns:pic="http://schemas.openxmlformats.org/drawingml/2006/picture">
+                    <pic:nvPicPr>
+                      <pic:cNvPr id="0" name="Picture" descr="images/CreateHDInsightCluster/createHDInsightClusterImg15.png"/>
+                      <pic:cNvPicPr>
+                        <a:picLocks noChangeAspect="1" noChangeArrowheads="1"/>
+                      </pic:cNvPicPr>
+                    </pic:nvPicPr>
+                    <pic:blipFill>
+                      <a:blip r:embed="rId25"/>
+                      <a:stretch>
+                        <a:fillRect/>
+                      </a:stretch>
+                    </pic:blipFill>
+                    <pic:spPr bwMode="auto">
+                      <a:xfrm>
+                        <a:off x="0" y="0"/>
+                        <a:ext cx="749300" cy="520700"/>
+                      </a:xfrm>
+                      <a:prstGeom prst="rect">
+                        <a:avLst/>
+                      </a:prstGeom>
+                      <a:noFill/>
+                      <a:ln w="9525">
+                        <a:noFill/>
+                        <a:headEnd/>
+                        <a:tailEnd/>
+                      </a:ln>
+                    </pic:spPr>
+                  </pic:pic>
+                </a:graphicData>
+              </a:graphic>
+            </wp:inline>
+          </w:drawing>
+        </w:r>
+      </w:del>
+    </w:p>
+    <w:p>
+      <w:pPr>
+        <w:pStyle w:val="ImageCaption"/>
+        <w:numPr>
+          <w:ilvl w:val="0"/>
+          <w:numId w:val="1"/>
+        </w:numPr>
+        <w:rPr>
+          <w:del w:id="61" w:author="Cindy Gross" w:date="2015-04-23T17:36:00Z"/>
+        </w:rPr>
+      </w:pPr>
+    </w:p>
+    <w:p>
+      <w:pPr>
+        <w:pStyle w:val="Compact"/>
+        <w:numPr>
+          <w:ilvl w:val="0"/>
+          <w:numId w:val="6"/>
+        </w:numPr>
+        <w:rPr>
+          <w:del w:id="62" w:author="Cindy Gross" w:date="2015-04-23T17:36:00Z"/>
+        </w:rPr>
+      </w:pPr>
+      <w:del w:id="63" w:author="Cindy Gross" w:date="2015-04-23T17:36:00Z">
+        <w:r>
+          <w:delText>RDP will require a new username unique to the cluster.</w:delText>
+        </w:r>
+      </w:del>
+    </w:p>
+    <w:p>
+      <w:pPr>
+        <w:pStyle w:val="Compact"/>
+        <w:numPr>
+          <w:ilvl w:val="1"/>
+          <w:numId w:val="7"/>
+        </w:numPr>
+        <w:rPr>
+          <w:del w:id="64" w:author="Cindy Gross" w:date="2015-04-23T17:36:00Z"/>
+        </w:rPr>
+      </w:pPr>
+      <w:del w:id="65" w:author="Cindy Gross" w:date="2015-04-23T17:36:00Z">
+        <w:r>
+          <w:delText xml:space="preserve">Enter a new username and password. </w:delText>
+        </w:r>
+        <w:r>
+          <w:rPr>
+            <w:b/>
+          </w:rPr>
+          <w:delText>The username must differ from the admin user chosen at cluster creation.</w:delText>
+        </w:r>
+      </w:del>
+    </w:p>
+    <w:p>
+      <w:pPr>
+        <w:pStyle w:val="Compact"/>
+        <w:numPr>
+          <w:ilvl w:val="1"/>
+          <w:numId w:val="7"/>
+        </w:numPr>
+        <w:rPr>
+          <w:del w:id="66" w:author="Cindy Gross" w:date="2015-04-23T17:36:00Z"/>
+        </w:rPr>
+      </w:pPr>
+      <w:del w:id="67" w:author="Cindy Gross" w:date="2015-04-23T17:36:00Z">
+        <w:r>
+          <w:delText>Select an expiration date for RDP. NOTE: The expiration date must be in the future and no more than a week from the present. The expiration time of day is assumed by default to be midnight of the specified date.</w:delText>
+        </w:r>
+      </w:del>
+    </w:p>
+    <w:p>
+      <w:pPr>
+        <w:numPr>
+          <w:ilvl w:val="0"/>
+          <w:numId w:val="1"/>
+        </w:numPr>
+        <w:rPr>
+          <w:del w:id="68" w:author="Cindy Gross" w:date="2015-04-23T17:36:00Z"/>
+        </w:rPr>
+      </w:pPr>
+      <w:del w:id="69" w:author="Cindy Gross" w:date="2015-04-23T17:36:00Z">
+        <w:r>
+          <w:delText>Click Ok to configure RDP, this will take 2-3 minutes to complete.</w:delText>
+        </w:r>
+      </w:del>
+    </w:p>
+    <w:p>
+      <w:pPr>
+        <w:numPr>
+          <w:ilvl w:val="0"/>
+          <w:numId w:val="1"/>
+        </w:numPr>
+        <w:rPr>
+          <w:del w:id="70" w:author="Cindy Gross" w:date="2015-04-23T17:36:00Z"/>
+        </w:rPr>
+      </w:pPr>
+      <w:del w:id="71" w:author="Cindy Gross" w:date="2015-04-23T17:36:00Z">
+        <w:r>
+          <w:rPr>
+            <w:noProof/>
+          </w:rPr>
+          <w:drawing>
+            <wp:inline distT="0" distB="0" distL="0" distR="0" wp14:anchorId="3278228D" wp14:editId="45D245C7">
+              <wp:extent cx="5130800" cy="3695700"/>
+              <wp:effectExtent l="0" t="0" r="0" b="0"/>
+              <wp:docPr id="15" name="Picture" descr="createHDInsightClusterImg16.png"/>
+              <wp:cNvGraphicFramePr/>
+              <a:graphic xmlns:a="http://schemas.openxmlformats.org/drawingml/2006/main">
+                <a:graphicData uri="http://schemas.openxmlformats.org/drawingml/2006/picture">
+                  <pic:pic xmlns:pic="http://schemas.openxmlformats.org/drawingml/2006/picture">
+                    <pic:nvPicPr>
+                      <pic:cNvPr id="0" name="Picture" descr="images/CreateHDInsightCluster/createHDInsightClusterImg16.png"/>
+                      <pic:cNvPicPr>
+                        <a:picLocks noChangeAspect="1" noChangeArrowheads="1"/>
+                      </pic:cNvPicPr>
+                    </pic:nvPicPr>
+                    <pic:blipFill>
+                      <a:blip r:embed="rId26"/>
+                      <a:stretch>
+                        <a:fillRect/>
+                      </a:stretch>
+                    </pic:blipFill>
+                    <pic:spPr bwMode="auto">
+                      <a:xfrm>
+                        <a:off x="0" y="0"/>
+                        <a:ext cx="5130800" cy="3695700"/>
+                      </a:xfrm>
+                      <a:prstGeom prst="rect">
+                        <a:avLst/>
+                      </a:prstGeom>
+                      <a:noFill/>
+                      <a:ln w="9525">
+                        <a:noFill/>
+                        <a:headEnd/>
+                        <a:tailEnd/>
+                      </a:ln>
+                    </pic:spPr>
+                  </pic:pic>
+                </a:graphicData>
+              </a:graphic>
+            </wp:inline>
+          </w:drawing>
+        </w:r>
+      </w:del>
+    </w:p>
+    <w:p>
+      <w:pPr>
+        <w:pStyle w:val="ImageCaption"/>
+        <w:numPr>
+          <w:ilvl w:val="0"/>
+          <w:numId w:val="1"/>
+        </w:numPr>
+        <w:rPr>
+          <w:del w:id="72" w:author="Cindy Gross" w:date="2015-04-23T17:36:00Z"/>
+        </w:rPr>
+      </w:pPr>
+    </w:p>
+    <w:p>
+      <w:pPr>
+        <w:pStyle w:val="Heading1"/>
+      </w:pPr>
+      <w:bookmarkStart w:id="73" w:name="connecting-to-the-hdinsight-cluster"/>
+      <w:commentRangeStart w:id="74"/>
+      <w:r>
+        <w:t>3</w:t>
+      </w:r>
+      <w:commentRangeEnd w:id="74"/>
+      <w:r>
+        <w:rPr>
+          <w:rStyle w:val="CommentReference"/>
+          <w:rFonts w:asciiTheme="minorHAnsi" w:eastAsiaTheme="minorHAnsi" w:hAnsiTheme="minorHAnsi" w:cstheme="minorBidi"/>
+          <w:b w:val="0"/>
+          <w:bCs w:val="0"/>
+          <w:color w:val="auto"/>
+        </w:rPr>
+        <w:commentReference w:id="74"/>
+      </w:r>
+      <w:r>
+        <w:t>. Connecting to the HDInsight cluster</w:t>
+      </w:r>
+    </w:p>
+    <w:bookmarkEnd w:id="73"/>
+    <w:p>
+      <w:pPr>
+        <w:numPr>
+          <w:ilvl w:val="0"/>
+          <w:numId w:val="8"/>
+        </w:numPr>
+      </w:pPr>
+      <w:r>
+        <w:t>Once configuration is complete you can initiate the RDP</w:t>
+      </w:r>
+      <w:ins w:id="75" w:author="Cindy Gross" w:date="2015-04-24T17:37:00Z">
+        <w:r>
+          <w:t>.</w:t>
+        </w:r>
+      </w:ins>
+      <w:r>
+        <w:t xml:space="preserve"> </w:t>
+      </w:r>
+      <w:del w:id="76" w:author="Cindy Gross" w:date="2015-04-24T17:37:00Z">
+        <w:r>
+          <w:delText>connection using the Connection button located at the bottom of the screen.</w:delText>
+        </w:r>
+      </w:del>
+      <w:r>
+        <w:t xml:space="preserve"> </w:t>
+      </w:r>
+      <w:ins w:id="77" w:author="Cindy Gross" w:date="2015-04-24T17:36:00Z">
+        <w:r>
+          <w:t xml:space="preserve">First click on the HDInsight instance you just created then choose “configuration” from the top menu. A </w:t>
+        </w:r>
+      </w:ins>
+      <w:ins w:id="78" w:author="Cindy Gross" w:date="2015-04-24T17:37:00Z">
+        <w:r>
+          <w:t xml:space="preserve">“connect” </w:t>
+        </w:r>
+        <w:r>
+          <w:lastRenderedPageBreak/>
+          <w:t xml:space="preserve">button will appear on the bottom. Click on “connect”. </w:t>
+        </w:r>
+      </w:ins>
+      <w:r>
+        <w:t>A</w:t>
+      </w:r>
+      <w:ins w:id="79" w:author="Cindy Gross" w:date="2015-04-24T17:37:00Z">
+        <w:r>
+          <w:t>n</w:t>
+        </w:r>
+      </w:ins>
+      <w:r>
+        <w:t xml:space="preserve"> open/save dialog will appear at the bottom of the page. Select Open.</w:t>
       </w:r>
     </w:p>
     <w:p>
@@ -1422,319 +2089,7 @@
           <w:noProof/>
         </w:rPr>
         <w:drawing>
-          <wp:inline distT="0" distB="0" distL="0" distR="0">
-            <wp:extent cx="6120130" cy="3643630"/>
-            <wp:effectExtent l="0" t="0" r="0" b="0"/>
-            <wp:docPr id="13" name="Picture" descr="createHDInsightClusterImg14.png"/>
-            <wp:cNvGraphicFramePr/>
-            <a:graphic xmlns:a="http://schemas.openxmlformats.org/drawingml/2006/main">
-              <a:graphicData uri="http://schemas.openxmlformats.org/drawingml/2006/picture">
-                <pic:pic xmlns:pic="http://schemas.openxmlformats.org/drawingml/2006/picture">
-                  <pic:nvPicPr>
-                    <pic:cNvPr id="0" name="Picture" descr="images/CreateHDInsightCluster/createHDInsightClusterImg14.png"/>
-                    <pic:cNvPicPr>
-                      <a:picLocks noChangeAspect="1" noChangeArrowheads="1"/>
-                    </pic:cNvPicPr>
-                  </pic:nvPicPr>
-                  <pic:blipFill>
-                    <a:blip r:embed="rId18"/>
-                    <a:stretch>
-                      <a:fillRect/>
-                    </a:stretch>
-                  </pic:blipFill>
-                  <pic:spPr bwMode="auto">
-                    <a:xfrm>
-                      <a:off x="0" y="0"/>
-                      <a:ext cx="6120130" cy="3643630"/>
-                    </a:xfrm>
-                    <a:prstGeom prst="rect">
-                      <a:avLst/>
-                    </a:prstGeom>
-                    <a:noFill/>
-                    <a:ln w="9525">
-                      <a:noFill/>
-                      <a:headEnd/>
-                      <a:tailEnd/>
-                    </a:ln>
-                  </pic:spPr>
-                </pic:pic>
-              </a:graphicData>
-            </a:graphic>
-          </wp:inline>
-        </w:drawing>
-      </w:r>
-    </w:p>
-    <w:p>
-      <w:pPr>
-        <w:pStyle w:val="ImageCaption"/>
-        <w:numPr>
-          <w:ilvl w:val="0"/>
-          <w:numId w:val="1"/>
-        </w:numPr>
-      </w:pPr>
-    </w:p>
-    <w:p>
-      <w:pPr>
-        <w:numPr>
-          <w:ilvl w:val="0"/>
-          <w:numId w:val="6"/>
-        </w:numPr>
-      </w:pPr>
-      <w:r>
-        <w:lastRenderedPageBreak/>
-        <w:t xml:space="preserve">Select </w:t>
-      </w:r>
-      <w:r>
-        <w:rPr>
-          <w:b/>
-        </w:rPr>
-        <w:t>Enable Remote</w:t>
-      </w:r>
-      <w:r>
-        <w:t xml:space="preserve"> from the bottom of the page.</w:t>
-      </w:r>
-    </w:p>
-    <w:p>
-      <w:pPr>
-        <w:numPr>
-          <w:ilvl w:val="0"/>
-          <w:numId w:val="1"/>
-        </w:numPr>
-      </w:pPr>
-      <w:r>
-        <w:rPr>
-          <w:noProof/>
-        </w:rPr>
-        <w:drawing>
-          <wp:inline distT="0" distB="0" distL="0" distR="0">
-            <wp:extent cx="749300" cy="520700"/>
-            <wp:effectExtent l="0" t="0" r="0" b="0"/>
-            <wp:docPr id="14" name="Picture" descr="createHDInsightClusterImg15.png"/>
-            <wp:cNvGraphicFramePr/>
-            <a:graphic xmlns:a="http://schemas.openxmlformats.org/drawingml/2006/main">
-              <a:graphicData uri="http://schemas.openxmlformats.org/drawingml/2006/picture">
-                <pic:pic xmlns:pic="http://schemas.openxmlformats.org/drawingml/2006/picture">
-                  <pic:nvPicPr>
-                    <pic:cNvPr id="0" name="Picture" descr="images/CreateHDInsightCluster/createHDInsightClusterImg15.png"/>
-                    <pic:cNvPicPr>
-                      <a:picLocks noChangeAspect="1" noChangeArrowheads="1"/>
-                    </pic:cNvPicPr>
-                  </pic:nvPicPr>
-                  <pic:blipFill>
-                    <a:blip r:embed="rId19"/>
-                    <a:stretch>
-                      <a:fillRect/>
-                    </a:stretch>
-                  </pic:blipFill>
-                  <pic:spPr bwMode="auto">
-                    <a:xfrm>
-                      <a:off x="0" y="0"/>
-                      <a:ext cx="749300" cy="520700"/>
-                    </a:xfrm>
-                    <a:prstGeom prst="rect">
-                      <a:avLst/>
-                    </a:prstGeom>
-                    <a:noFill/>
-                    <a:ln w="9525">
-                      <a:noFill/>
-                      <a:headEnd/>
-                      <a:tailEnd/>
-                    </a:ln>
-                  </pic:spPr>
-                </pic:pic>
-              </a:graphicData>
-            </a:graphic>
-          </wp:inline>
-        </w:drawing>
-      </w:r>
-    </w:p>
-    <w:p>
-      <w:pPr>
-        <w:pStyle w:val="ImageCaption"/>
-        <w:numPr>
-          <w:ilvl w:val="0"/>
-          <w:numId w:val="1"/>
-        </w:numPr>
-      </w:pPr>
-    </w:p>
-    <w:p>
-      <w:pPr>
-        <w:pStyle w:val="Compact"/>
-        <w:numPr>
-          <w:ilvl w:val="0"/>
-          <w:numId w:val="6"/>
-        </w:numPr>
-      </w:pPr>
-      <w:r>
-        <w:t xml:space="preserve">RDP </w:t>
-      </w:r>
-      <w:r>
-        <w:t>will require a new username unique to the cluster.</w:t>
-      </w:r>
-    </w:p>
-    <w:p>
-      <w:pPr>
-        <w:pStyle w:val="Compact"/>
-        <w:numPr>
-          <w:ilvl w:val="1"/>
-          <w:numId w:val="7"/>
-        </w:numPr>
-      </w:pPr>
-      <w:r>
-        <w:t xml:space="preserve">Enter a new username and password. </w:t>
-      </w:r>
-      <w:r>
-        <w:rPr>
-          <w:b/>
-        </w:rPr>
-        <w:t>The username must differ from the admin user chosen at cluster creation.</w:t>
-      </w:r>
-    </w:p>
-    <w:p>
-      <w:pPr>
-        <w:pStyle w:val="Compact"/>
-        <w:numPr>
-          <w:ilvl w:val="1"/>
-          <w:numId w:val="7"/>
-        </w:numPr>
-      </w:pPr>
-      <w:r>
-        <w:t>Select an expiration date for RDP. NOTE: The expiration date must be in the future and no more th</w:t>
-      </w:r>
-      <w:r>
-        <w:t>an a week from the present. The expiration time of day is assumed by default to be midnight of the specified date.</w:t>
-      </w:r>
-    </w:p>
-    <w:p>
-      <w:pPr>
-        <w:numPr>
-          <w:ilvl w:val="0"/>
-          <w:numId w:val="1"/>
-        </w:numPr>
-      </w:pPr>
-      <w:r>
-        <w:t>Click Ok to configure RDP, this will take 2-3 minutes to complete.</w:t>
-      </w:r>
-    </w:p>
-    <w:p>
-      <w:pPr>
-        <w:numPr>
-          <w:ilvl w:val="0"/>
-          <w:numId w:val="1"/>
-        </w:numPr>
-      </w:pPr>
-      <w:r>
-        <w:rPr>
-          <w:noProof/>
-        </w:rPr>
-        <w:drawing>
-          <wp:inline distT="0" distB="0" distL="0" distR="0">
-            <wp:extent cx="5130800" cy="3695700"/>
-            <wp:effectExtent l="0" t="0" r="0" b="0"/>
-            <wp:docPr id="15" name="Picture" descr="createHDInsightClusterImg16.png"/>
-            <wp:cNvGraphicFramePr/>
-            <a:graphic xmlns:a="http://schemas.openxmlformats.org/drawingml/2006/main">
-              <a:graphicData uri="http://schemas.openxmlformats.org/drawingml/2006/picture">
-                <pic:pic xmlns:pic="http://schemas.openxmlformats.org/drawingml/2006/picture">
-                  <pic:nvPicPr>
-                    <pic:cNvPr id="0" name="Picture" descr="images/CreateHDInsightCluster/createHDInsightClusterImg16.png"/>
-                    <pic:cNvPicPr>
-                      <a:picLocks noChangeAspect="1" noChangeArrowheads="1"/>
-                    </pic:cNvPicPr>
-                  </pic:nvPicPr>
-                  <pic:blipFill>
-                    <a:blip r:embed="rId20"/>
-                    <a:stretch>
-                      <a:fillRect/>
-                    </a:stretch>
-                  </pic:blipFill>
-                  <pic:spPr bwMode="auto">
-                    <a:xfrm>
-                      <a:off x="0" y="0"/>
-                      <a:ext cx="5130800" cy="3695700"/>
-                    </a:xfrm>
-                    <a:prstGeom prst="rect">
-                      <a:avLst/>
-                    </a:prstGeom>
-                    <a:noFill/>
-                    <a:ln w="9525">
-                      <a:noFill/>
-                      <a:headEnd/>
-                      <a:tailEnd/>
-                    </a:ln>
-                  </pic:spPr>
-                </pic:pic>
-              </a:graphicData>
-            </a:graphic>
-          </wp:inline>
-        </w:drawing>
-      </w:r>
-    </w:p>
-    <w:p>
-      <w:pPr>
-        <w:pStyle w:val="ImageCaption"/>
-        <w:numPr>
-          <w:ilvl w:val="0"/>
-          <w:numId w:val="1"/>
-        </w:numPr>
-      </w:pPr>
-    </w:p>
-    <w:p>
-      <w:pPr>
-        <w:pStyle w:val="Heading1"/>
-      </w:pPr>
-      <w:bookmarkStart w:id="4" w:name="connecting-to-the-hdinsight-cluster"/>
-      <w:r>
-        <w:t xml:space="preserve">3. Connecting to the </w:t>
-      </w:r>
-      <w:proofErr w:type="spellStart"/>
-      <w:r>
-        <w:t>HDInsight</w:t>
-      </w:r>
-      <w:proofErr w:type="spellEnd"/>
-      <w:r>
-        <w:t xml:space="preserve"> cluster</w:t>
-      </w:r>
-    </w:p>
-    <w:bookmarkEnd w:id="4"/>
-    <w:p>
-      <w:pPr>
-        <w:numPr>
-          <w:ilvl w:val="0"/>
-          <w:numId w:val="8"/>
-        </w:numPr>
-      </w:pPr>
-      <w:r>
-        <w:t>Once configuration is co</w:t>
-      </w:r>
-      <w:r>
-        <w:t xml:space="preserve">mplete you can initiate the RDP connection using the Connection button located at the bottom of the screen. </w:t>
-      </w:r>
-      <w:proofErr w:type="spellStart"/>
-      <w:proofErr w:type="gramStart"/>
-      <w:r>
-        <w:t>A</w:t>
-      </w:r>
-      <w:proofErr w:type="spellEnd"/>
-      <w:proofErr w:type="gramEnd"/>
-      <w:r>
-        <w:t xml:space="preserve"> open/save dialog will appear at the bottom of the page. Select Open.</w:t>
-      </w:r>
-    </w:p>
-    <w:p>
-      <w:pPr>
-        <w:numPr>
-          <w:ilvl w:val="0"/>
-          <w:numId w:val="1"/>
-        </w:numPr>
-      </w:pPr>
-      <w:r>
-        <w:rPr>
-          <w:noProof/>
-        </w:rPr>
-        <w:lastRenderedPageBreak/>
-        <w:drawing>
-          <wp:inline distT="0" distB="0" distL="0" distR="0">
+          <wp:inline distT="0" distB="0" distL="0" distR="0" wp14:anchorId="0FF78F2D" wp14:editId="273C7589">
             <wp:extent cx="660400" cy="508000"/>
             <wp:effectExtent l="0" t="0" r="0" b="0"/>
             <wp:docPr id="16" name="Picture" descr="createHDInsightClusterImg17.png"/>
@@ -1749,7 +2104,7 @@
                     </pic:cNvPicPr>
                   </pic:nvPicPr>
                   <pic:blipFill>
-                    <a:blip r:embed="rId21"/>
+                    <a:blip r:embed="rId27"/>
                     <a:stretch>
                       <a:fillRect/>
                     </a:stretch>
@@ -1808,7 +2163,7 @@
           <w:noProof/>
         </w:rPr>
         <w:drawing>
-          <wp:inline distT="0" distB="0" distL="0" distR="0">
+          <wp:inline distT="0" distB="0" distL="0" distR="0" wp14:anchorId="5575C77C" wp14:editId="2272BB29">
             <wp:extent cx="4889500" cy="2908300"/>
             <wp:effectExtent l="0" t="0" r="0" b="0"/>
             <wp:docPr id="17" name="Picture" descr="createHDInsightClusterImg18.png"/>
@@ -1823,7 +2178,7 @@
                     </pic:cNvPicPr>
                   </pic:nvPicPr>
                   <pic:blipFill>
-                    <a:blip r:embed="rId22"/>
+                    <a:blip r:embed="rId28"/>
                     <a:stretch>
                       <a:fillRect/>
                     </a:stretch>
@@ -1867,7 +2222,44 @@
         </w:numPr>
       </w:pPr>
       <w:r>
-        <w:t>Enter your credentials, use the credentials specified as part of the Remote Desktop configuration in the previous step (5) when connecting to the instance.</w:t>
+        <w:t xml:space="preserve">Enter </w:t>
+      </w:r>
+      <w:del w:id="80" w:author="Cindy Gross" w:date="2015-04-24T17:38:00Z">
+        <w:r>
+          <w:delText xml:space="preserve">your </w:delText>
+        </w:r>
+      </w:del>
+      <w:ins w:id="81" w:author="Cindy Gross" w:date="2015-04-24T17:38:00Z">
+        <w:r>
+          <w:t>the</w:t>
+        </w:r>
+        <w:r>
+          <w:t xml:space="preserve"> </w:t>
+        </w:r>
+      </w:ins>
+      <w:r>
+        <w:t xml:space="preserve">credentials, </w:t>
+      </w:r>
+      <w:del w:id="82" w:author="Cindy Gross" w:date="2015-04-24T17:38:00Z">
+        <w:r>
+          <w:delText>use the credentials</w:delText>
+        </w:r>
+      </w:del>
+      <w:ins w:id="83" w:author="Cindy Gross" w:date="2015-04-24T17:38:00Z">
+        <w:r>
+          <w:t>you</w:t>
+        </w:r>
+      </w:ins>
+      <w:r>
+        <w:t xml:space="preserve"> specified as part of the Remote Desktop configuration in the previous step </w:t>
+      </w:r>
+      <w:del w:id="84" w:author="Cindy Gross" w:date="2015-04-24T17:38:00Z">
+        <w:r>
+          <w:delText xml:space="preserve">(5) </w:delText>
+        </w:r>
+      </w:del>
+      <w:r>
+        <w:t>when connecting to the instance.</w:t>
       </w:r>
     </w:p>
     <w:p>
@@ -1883,7 +2275,7 @@
         </w:rPr>
         <w:lastRenderedPageBreak/>
         <w:drawing>
-          <wp:inline distT="0" distB="0" distL="0" distR="0">
+          <wp:inline distT="0" distB="0" distL="0" distR="0" wp14:anchorId="2682E8F1" wp14:editId="072F1F40">
             <wp:extent cx="4191000" cy="3505200"/>
             <wp:effectExtent l="0" t="0" r="0" b="0"/>
             <wp:docPr id="18" name="Picture" descr="createHDInsightClusterImg19.png"/>
@@ -1898,7 +2290,7 @@
                     </pic:cNvPicPr>
                   </pic:nvPicPr>
                   <pic:blipFill>
-                    <a:blip r:embed="rId23"/>
+                    <a:blip r:embed="rId29"/>
                     <a:stretch>
                       <a:fillRect/>
                     </a:stretch>
@@ -1957,7 +2349,7 @@
           <w:noProof/>
         </w:rPr>
         <w:drawing>
-          <wp:inline distT="0" distB="0" distL="0" distR="0">
+          <wp:inline distT="0" distB="0" distL="0" distR="0" wp14:anchorId="35CE887B" wp14:editId="4F56B34B">
             <wp:extent cx="3873500" cy="3987800"/>
             <wp:effectExtent l="0" t="0" r="0" b="0"/>
             <wp:docPr id="19" name="Picture" descr="createHDInsightClusterImg20.png"/>
@@ -1972,7 +2364,7 @@
                     </pic:cNvPicPr>
                   </pic:nvPicPr>
                   <pic:blipFill>
-                    <a:blip r:embed="rId24"/>
+                    <a:blip r:embed="rId30"/>
                     <a:stretch>
                       <a:fillRect/>
                     </a:stretch>
@@ -2016,15 +2408,15 @@
         </w:numPr>
       </w:pPr>
       <w:r>
-        <w:t xml:space="preserve">You will then be presented with </w:t>
-      </w:r>
-      <w:proofErr w:type="gramStart"/>
-      <w:r>
-        <w:t>the a</w:t>
-      </w:r>
-      <w:proofErr w:type="gramEnd"/>
-      <w:r>
-        <w:t xml:space="preserve"> remote desktop connection for the head node of the cluster.</w:t>
+        <w:t xml:space="preserve">You will then be presented with the </w:t>
+      </w:r>
+      <w:del w:id="85" w:author="Cindy Gross" w:date="2015-04-24T17:39:00Z">
+        <w:r>
+          <w:delText xml:space="preserve">a </w:delText>
+        </w:r>
+      </w:del>
+      <w:r>
+        <w:t>remote desktop connection for the head node of the cluster.</w:t>
       </w:r>
     </w:p>
     <w:p>
@@ -2039,7 +2431,7 @@
           <w:noProof/>
         </w:rPr>
         <w:drawing>
-          <wp:inline distT="0" distB="0" distL="0" distR="0">
+          <wp:inline distT="0" distB="0" distL="0" distR="0" wp14:anchorId="4C293191" wp14:editId="635F620A">
             <wp:extent cx="5646420" cy="3667760"/>
             <wp:effectExtent l="0" t="0" r="0" b="0"/>
             <wp:docPr id="20" name="Picture" descr="createHDInsightClusterImg21.png"/>
@@ -2054,7 +2446,7 @@
                     </pic:cNvPicPr>
                   </pic:nvPicPr>
                   <pic:blipFill>
-                    <a:blip r:embed="rId25"/>
+                    <a:blip r:embed="rId31"/>
                     <a:stretch>
                       <a:fillRect/>
                     </a:stretch>
@@ -2094,12 +2486,31 @@
       <w:pPr>
         <w:pStyle w:val="Heading2"/>
       </w:pPr>
-      <w:bookmarkStart w:id="5" w:name="using-the-hadoop-filing-system"/>
-      <w:r>
-        <w:t>3.1 Using the Hadoop Filing System</w:t>
-      </w:r>
-    </w:p>
-    <w:bookmarkEnd w:id="5"/>
+      <w:bookmarkStart w:id="86" w:name="using-the-hadoop-filing-system"/>
+      <w:r>
+        <w:t xml:space="preserve">3.1 Using the Hadoop </w:t>
+      </w:r>
+      <w:del w:id="87" w:author="Cindy Gross" w:date="2015-04-24T17:40:00Z">
+        <w:r>
+          <w:delText xml:space="preserve">Filing </w:delText>
+        </w:r>
+      </w:del>
+      <w:ins w:id="88" w:author="Cindy Gross" w:date="2015-04-24T17:40:00Z">
+        <w:r>
+          <w:t>Fil</w:t>
+        </w:r>
+        <w:r>
+          <w:t>e</w:t>
+        </w:r>
+        <w:r>
+          <w:t xml:space="preserve"> </w:t>
+        </w:r>
+      </w:ins>
+      <w:r>
+        <w:t>System</w:t>
+      </w:r>
+    </w:p>
+    <w:bookmarkEnd w:id="86"/>
     <w:p>
       <w:pPr>
         <w:numPr>
@@ -2123,7 +2534,7 @@
           <w:noProof/>
         </w:rPr>
         <w:drawing>
-          <wp:inline distT="0" distB="0" distL="0" distR="0">
+          <wp:inline distT="0" distB="0" distL="0" distR="0" wp14:anchorId="5D40F5B8" wp14:editId="201F76C0">
             <wp:extent cx="368300" cy="571500"/>
             <wp:effectExtent l="0" t="0" r="0" b="0"/>
             <wp:docPr id="21" name="Picture" descr="createHDInsightClusterImg22.png"/>
@@ -2138,7 +2549,7 @@
                     </pic:cNvPicPr>
                   </pic:nvPicPr>
                   <pic:blipFill>
-                    <a:blip r:embed="rId26"/>
+                    <a:blip r:embed="rId32"/>
                     <a:stretch>
                       <a:fillRect/>
                     </a:stretch>
@@ -2204,21 +2615,7 @@
         <w:rPr>
           <w:rStyle w:val="VerbatimChar"/>
         </w:rPr>
-        <w:t xml:space="preserve"> fs -</w:t>
-      </w:r>
-      <w:proofErr w:type="spellStart"/>
-      <w:r>
-        <w:rPr>
-          <w:rStyle w:val="VerbatimChar"/>
-        </w:rPr>
-        <w:t>ls</w:t>
-      </w:r>
-      <w:proofErr w:type="spellEnd"/>
-      <w:r>
-        <w:rPr>
-          <w:rStyle w:val="VerbatimChar"/>
-        </w:rPr>
-        <w:t xml:space="preserve"> /</w:t>
+        <w:t xml:space="preserve"> fs -ls /</w:t>
       </w:r>
     </w:p>
     <w:p>
@@ -2245,7 +2642,7 @@
         </w:rPr>
         <w:lastRenderedPageBreak/>
         <w:drawing>
-          <wp:inline distT="0" distB="0" distL="0" distR="0">
+          <wp:inline distT="0" distB="0" distL="0" distR="0" wp14:anchorId="721B7498" wp14:editId="2254EB0C">
             <wp:extent cx="4953000" cy="2552700"/>
             <wp:effectExtent l="0" t="0" r="0" b="0"/>
             <wp:docPr id="22" name="Picture" descr="createHDInsightClusterImg23.png"/>
@@ -2260,7 +2657,7 @@
                     </pic:cNvPicPr>
                   </pic:nvPicPr>
                   <pic:blipFill>
-                    <a:blip r:embed="rId27"/>
+                    <a:blip r:embed="rId33"/>
                     <a:stretch>
                       <a:fillRect/>
                     </a:stretch>
@@ -2304,10 +2701,7 @@
         </w:numPr>
       </w:pPr>
       <w:r>
-        <w:t>A number of directories will have been created as part of the cluster provisioning process. These directories should remain untouched so the cluster can oper</w:t>
-      </w:r>
-      <w:r>
-        <w:t>ate normally.</w:t>
+        <w:t>A number of directories will have been created as part of the cluster provisioning process. These directories should remain untouched so the cluster can operate normally.</w:t>
       </w:r>
     </w:p>
     <w:p>
@@ -2487,10 +2881,13 @@
         </w:numPr>
       </w:pPr>
       <w:r>
-        <w:t>Holds the yarn application history data</w:t>
-      </w:r>
-      <w:bookmarkStart w:id="6" w:name="_GoBack"/>
-      <w:bookmarkEnd w:id="6"/>
+        <w:t>Holds the yarn applicatio</w:t>
+      </w:r>
+      <w:bookmarkStart w:id="89" w:name="_GoBack"/>
+      <w:bookmarkEnd w:id="89"/>
+      <w:r>
+        <w:t>n history data</w:t>
+      </w:r>
     </w:p>
     <w:sectPr>
       <w:pgSz w:w="12240" w:h="15840"/>
@@ -2500,6 +2897,67 @@
     </w:sectPr>
   </w:body>
 </w:document>
+</file>
+
+<file path=word/comments.xml><?xml version="1.0" encoding="utf-8"?>
+<w:comments xmlns:wpc="http://schemas.microsoft.com/office/word/2010/wordprocessingCanvas" xmlns:mc="http://schemas.openxmlformats.org/markup-compatibility/2006" xmlns:o="urn:schemas-microsoft-com:office:office" xmlns:r="http://schemas.openxmlformats.org/officeDocument/2006/relationships" xmlns:m="http://schemas.openxmlformats.org/officeDocument/2006/math" xmlns:v="urn:schemas-microsoft-com:vml" xmlns:wp14="http://schemas.microsoft.com/office/word/2010/wordprocessingDrawing" xmlns:wp="http://schemas.openxmlformats.org/drawingml/2006/wordprocessingDrawing" xmlns:w10="urn:schemas-microsoft-com:office:word" xmlns:w="http://schemas.openxmlformats.org/wordprocessingml/2006/main" xmlns:w14="http://schemas.microsoft.com/office/word/2010/wordml" xmlns:w15="http://schemas.microsoft.com/office/word/2012/wordml" xmlns:wpg="http://schemas.microsoft.com/office/word/2010/wordprocessingGroup" xmlns:wpi="http://schemas.microsoft.com/office/word/2010/wordprocessingInk" xmlns:wne="http://schemas.microsoft.com/office/word/2006/wordml" xmlns:wps="http://schemas.microsoft.com/office/word/2010/wordprocessingShape" mc:Ignorable="w14 w15 wp14">
+  <w:comment w:id="2" w:author="Cindy Gross" w:date="2015-04-23T17:22:00Z" w:initials="CG">
+    <w:p>
+      <w:pPr>
+        <w:pStyle w:val="CommentText"/>
+      </w:pPr>
+      <w:r>
+        <w:rPr>
+          <w:rStyle w:val="CommentReference"/>
+        </w:rPr>
+        <w:annotationRef/>
+      </w:r>
+      <w:r>
+        <w:t>Why MR?</w:t>
+      </w:r>
+    </w:p>
+  </w:comment>
+  <w:comment w:id="14" w:author="Cindy Gross" w:date="2015-04-23T17:28:00Z" w:initials="CG">
+    <w:p>
+      <w:pPr>
+        <w:pStyle w:val="CommentText"/>
+      </w:pPr>
+      <w:r>
+        <w:rPr>
+          <w:rStyle w:val="CommentReference"/>
+        </w:rPr>
+        <w:annotationRef/>
+      </w:r>
+      <w:r>
+        <w:t>Somehow tracking got off, added OS</w:t>
+      </w:r>
+    </w:p>
+  </w:comment>
+  <w:comment w:id="74" w:author="Cindy Gross" w:date="2015-04-23T17:37:00Z" w:initials="CG">
+    <w:p>
+      <w:pPr>
+        <w:pStyle w:val="CommentText"/>
+      </w:pPr>
+      <w:r>
+        <w:rPr>
+          <w:rStyle w:val="CommentReference"/>
+        </w:rPr>
+        <w:annotationRef/>
+      </w:r>
+      <w:r>
+        <w:t>This is now in the create menu</w:t>
+      </w:r>
+    </w:p>
+  </w:comment>
+</w:comments>
+</file>
+
+<file path=word/commentsExtended.xml><?xml version="1.0" encoding="utf-8"?>
+<w15:commentsEx xmlns:wpc="http://schemas.microsoft.com/office/word/2010/wordprocessingCanvas" xmlns:mc="http://schemas.openxmlformats.org/markup-compatibility/2006" xmlns:o="urn:schemas-microsoft-com:office:office" xmlns:r="http://schemas.openxmlformats.org/officeDocument/2006/relationships" xmlns:m="http://schemas.openxmlformats.org/officeDocument/2006/math" xmlns:v="urn:schemas-microsoft-com:vml" xmlns:wp14="http://schemas.microsoft.com/office/word/2010/wordprocessingDrawing" xmlns:wp="http://schemas.openxmlformats.org/drawingml/2006/wordprocessingDrawing" xmlns:w10="urn:schemas-microsoft-com:office:word" xmlns:w="http://schemas.openxmlformats.org/wordprocessingml/2006/main" xmlns:w14="http://schemas.microsoft.com/office/word/2010/wordml" xmlns:w15="http://schemas.microsoft.com/office/word/2012/wordml" xmlns:wpg="http://schemas.microsoft.com/office/word/2010/wordprocessingGroup" xmlns:wpi="http://schemas.microsoft.com/office/word/2010/wordprocessingInk" xmlns:wne="http://schemas.microsoft.com/office/word/2006/wordml" xmlns:wps="http://schemas.microsoft.com/office/word/2010/wordprocessingShape" mc:Ignorable="w14 w15 wp14">
+  <w15:commentEx w15:paraId="2ECBB2DE" w15:done="0"/>
+  <w15:commentEx w15:paraId="5799C4BD" w15:done="0"/>
+  <w15:commentEx w15:paraId="411D7B8C" w15:done="0"/>
+</w15:commentsEx>
 </file>
 
 <file path=word/numbering.xml><?xml version="1.0" encoding="utf-8"?>
@@ -2925,6 +3383,14 @@
 </w:numbering>
 </file>
 
+<file path=word/people.xml><?xml version="1.0" encoding="utf-8"?>
+<w15:people xmlns:wpc="http://schemas.microsoft.com/office/word/2010/wordprocessingCanvas" xmlns:mc="http://schemas.openxmlformats.org/markup-compatibility/2006" xmlns:o="urn:schemas-microsoft-com:office:office" xmlns:r="http://schemas.openxmlformats.org/officeDocument/2006/relationships" xmlns:m="http://schemas.openxmlformats.org/officeDocument/2006/math" xmlns:v="urn:schemas-microsoft-com:vml" xmlns:wp14="http://schemas.microsoft.com/office/word/2010/wordprocessingDrawing" xmlns:wp="http://schemas.openxmlformats.org/drawingml/2006/wordprocessingDrawing" xmlns:w10="urn:schemas-microsoft-com:office:word" xmlns:w="http://schemas.openxmlformats.org/wordprocessingml/2006/main" xmlns:w14="http://schemas.microsoft.com/office/word/2010/wordml" xmlns:w15="http://schemas.microsoft.com/office/word/2012/wordml" xmlns:wpg="http://schemas.microsoft.com/office/word/2010/wordprocessingGroup" xmlns:wpi="http://schemas.microsoft.com/office/word/2010/wordprocessingInk" xmlns:wne="http://schemas.microsoft.com/office/word/2006/wordml" xmlns:wps="http://schemas.microsoft.com/office/word/2010/wordprocessingShape" mc:Ignorable="w14 w15 wp14">
+  <w15:person w15:author="Cindy Gross">
+    <w15:presenceInfo w15:providerId="None" w15:userId="Cindy Gross"/>
+  </w15:person>
+</w15:people>
+</file>
+
 <file path=word/styles.xml><?xml version="1.0" encoding="utf-8"?>
 <w:styles xmlns:mc="http://schemas.openxmlformats.org/markup-compatibility/2006" xmlns:r="http://schemas.openxmlformats.org/officeDocument/2006/relationships" xmlns:w="http://schemas.openxmlformats.org/wordprocessingml/2006/main" xmlns:w14="http://schemas.microsoft.com/office/word/2010/wordml" xmlns:w15="http://schemas.microsoft.com/office/word/2012/wordml" mc:Ignorable="w14 w15">
   <w:docDefaults>
@@ -3081,6 +3547,13 @@
     <w:lsdException w:name="Medium Shading 2"/>
     <w:lsdException w:name="Medium List 1"/>
     <w:lsdException w:name="Medium List 2"/>
+    <w:lsdException w:name="Medium Grid 1"/>
+    <w:lsdException w:name="Medium Grid 2"/>
+    <w:lsdException w:name="Medium Grid 3"/>
+    <w:lsdException w:name="Dark List"/>
+    <w:lsdException w:name="Colorful Shading"/>
+    <w:lsdException w:name="Colorful List"/>
+    <w:lsdException w:name="Colorful Grid"/>
     <w:lsdException w:name="Light Shading Accent 1"/>
     <w:lsdException w:name="Light List Accent 1"/>
     <w:lsdException w:name="Light Grid Accent 1"/>
@@ -3677,6 +4150,94 @@
       <w:sz w:val="22"/>
     </w:rPr>
   </w:style>
+  <w:style w:type="character" w:styleId="CommentReference">
+    <w:name w:val="annotation reference"/>
+    <w:basedOn w:val="DefaultParagraphFont"/>
+    <w:semiHidden/>
+    <w:unhideWhenUsed/>
+    <w:rsid w:val="00895471"/>
+    <w:rPr>
+      <w:sz w:val="16"/>
+      <w:szCs w:val="16"/>
+    </w:rPr>
+  </w:style>
+  <w:style w:type="paragraph" w:styleId="CommentText">
+    <w:name w:val="annotation text"/>
+    <w:basedOn w:val="Normal"/>
+    <w:link w:val="CommentTextChar"/>
+    <w:semiHidden/>
+    <w:unhideWhenUsed/>
+    <w:rsid w:val="00895471"/>
+    <w:rPr>
+      <w:sz w:val="20"/>
+      <w:szCs w:val="20"/>
+    </w:rPr>
+  </w:style>
+  <w:style w:type="character" w:customStyle="1" w:styleId="CommentTextChar">
+    <w:name w:val="Comment Text Char"/>
+    <w:basedOn w:val="DefaultParagraphFont"/>
+    <w:link w:val="CommentText"/>
+    <w:semiHidden/>
+    <w:rsid w:val="00895471"/>
+    <w:rPr>
+      <w:sz w:val="20"/>
+      <w:szCs w:val="20"/>
+    </w:rPr>
+  </w:style>
+  <w:style w:type="paragraph" w:styleId="CommentSubject">
+    <w:name w:val="annotation subject"/>
+    <w:basedOn w:val="CommentText"/>
+    <w:next w:val="CommentText"/>
+    <w:link w:val="CommentSubjectChar"/>
+    <w:semiHidden/>
+    <w:unhideWhenUsed/>
+    <w:rsid w:val="00895471"/>
+    <w:rPr>
+      <w:b/>
+      <w:bCs/>
+    </w:rPr>
+  </w:style>
+  <w:style w:type="character" w:customStyle="1" w:styleId="CommentSubjectChar">
+    <w:name w:val="Comment Subject Char"/>
+    <w:basedOn w:val="CommentTextChar"/>
+    <w:link w:val="CommentSubject"/>
+    <w:semiHidden/>
+    <w:rsid w:val="00895471"/>
+    <w:rPr>
+      <w:b/>
+      <w:bCs/>
+      <w:sz w:val="20"/>
+      <w:szCs w:val="20"/>
+    </w:rPr>
+  </w:style>
+  <w:style w:type="paragraph" w:styleId="BalloonText">
+    <w:name w:val="Balloon Text"/>
+    <w:basedOn w:val="Normal"/>
+    <w:link w:val="BalloonTextChar"/>
+    <w:semiHidden/>
+    <w:unhideWhenUsed/>
+    <w:rsid w:val="00895471"/>
+    <w:pPr>
+      <w:spacing w:before="0" w:after="0"/>
+    </w:pPr>
+    <w:rPr>
+      <w:rFonts w:ascii="Segoe UI" w:hAnsi="Segoe UI" w:cs="Segoe UI"/>
+      <w:sz w:val="18"/>
+      <w:szCs w:val="18"/>
+    </w:rPr>
+  </w:style>
+  <w:style w:type="character" w:customStyle="1" w:styleId="BalloonTextChar">
+    <w:name w:val="Balloon Text Char"/>
+    <w:basedOn w:val="DefaultParagraphFont"/>
+    <w:link w:val="BalloonText"/>
+    <w:semiHidden/>
+    <w:rsid w:val="00895471"/>
+    <w:rPr>
+      <w:rFonts w:ascii="Segoe UI" w:hAnsi="Segoe UI" w:cs="Segoe UI"/>
+      <w:sz w:val="18"/>
+      <w:szCs w:val="18"/>
+    </w:rPr>
+  </w:style>
 </w:styles>
 </file>
 

</xml_diff>